<commit_message>
Add UML class diagram
</commit_message>
<xml_diff>
--- a/Курсовой.docx
+++ b/Курсовой.docx
@@ -6818,6 +6818,17 @@
     <w:p>
       <w:pPr>
         <w:ind w:firstLine="1134"/>
+        <w:jc w:val="both"/>
+        <w:rPr>
+          <w:rFonts w:ascii="Times New Roman" w:hAnsi="Times New Roman" w:cs="Times New Roman"/>
+          <w:sz w:val="28"/>
+          <w:szCs w:val="28"/>
+        </w:rPr>
+      </w:pPr>
+    </w:p>
+    <w:p>
+      <w:pPr>
+        <w:ind w:firstLine="1134"/>
         <w:jc w:val="center"/>
         <w:rPr>
           <w:rFonts w:ascii="Times New Roman" w:hAnsi="Times New Roman" w:cs="Times New Roman"/>
@@ -6848,10 +6859,8 @@
         <w:jc w:val="center"/>
         <w:rPr>
           <w:rFonts w:ascii="Times New Roman" w:hAnsi="Times New Roman" w:cs="Times New Roman"/>
-          <w:color w:val="000000" w:themeColor="text1"/>
-          <w:sz w:val="28"/>
-          <w:szCs w:val="28"/>
-          <w:shd w:val="clear" w:color="auto" w:fill="FFFFFF"/>
+          <w:sz w:val="28"/>
+          <w:szCs w:val="28"/>
         </w:rPr>
       </w:pPr>
       <w:r>
@@ -6868,32 +6877,22 @@
           <w:sz w:val="28"/>
           <w:szCs w:val="28"/>
         </w:rPr>
-        <w:t xml:space="preserve"> – Физическая </w:t>
-      </w:r>
-      <w:r>
-        <w:rPr>
-          <w:rFonts w:ascii="Times New Roman" w:hAnsi="Times New Roman" w:cs="Times New Roman"/>
-          <w:color w:val="000000" w:themeColor="text1"/>
-          <w:sz w:val="28"/>
-          <w:szCs w:val="28"/>
-          <w:shd w:val="clear" w:color="auto" w:fill="FFFFFF"/>
-        </w:rPr>
-        <w:t>д</w:t>
-      </w:r>
-      <w:r>
-        <w:rPr>
-          <w:rFonts w:ascii="Times New Roman" w:hAnsi="Times New Roman" w:cs="Times New Roman"/>
-          <w:color w:val="000000" w:themeColor="text1"/>
-          <w:sz w:val="28"/>
-          <w:szCs w:val="28"/>
-          <w:shd w:val="clear" w:color="auto" w:fill="FFFFFF"/>
-        </w:rPr>
-        <w:t>иаграмма моделей сущностей</w:t>
-      </w:r>
-    </w:p>
-    <w:p>
-      <w:pPr>
-        <w:ind w:firstLine="1134"/>
+        <w:t xml:space="preserve"> – </w:t>
+      </w:r>
+      <w:r>
+        <w:rPr>
+          <w:rFonts w:ascii="Times New Roman" w:hAnsi="Times New Roman" w:cs="Times New Roman"/>
+          <w:sz w:val="28"/>
+          <w:szCs w:val="28"/>
+        </w:rPr>
+        <w:t>Структура фалов контроллеров и моделей</w:t>
+      </w:r>
+    </w:p>
+    <w:p>
+      <w:pPr>
+        <w:pStyle w:val="a3"/>
+        <w:spacing w:after="0" w:line="360" w:lineRule="auto"/>
+        <w:ind w:left="0" w:firstLine="1134"/>
         <w:jc w:val="center"/>
         <w:rPr>
           <w:rFonts w:ascii="Times New Roman" w:hAnsi="Times New Roman" w:cs="Times New Roman"/>
@@ -6901,110 +6900,6 @@
           <w:szCs w:val="28"/>
         </w:rPr>
       </w:pPr>
-    </w:p>
-    <w:p>
-      <w:pPr>
-        <w:pStyle w:val="2"/>
-        <w:jc w:val="center"/>
-        <w:rPr>
-          <w:rFonts w:ascii="Times New Roman" w:hAnsi="Times New Roman" w:cs="Times New Roman"/>
-          <w:b w:val="0"/>
-          <w:color w:val="000000" w:themeColor="text1"/>
-          <w:sz w:val="28"/>
-          <w:szCs w:val="28"/>
-          <w:shd w:val="clear" w:color="auto" w:fill="FFFFFF"/>
-        </w:rPr>
-      </w:pPr>
-      <w:r>
-        <w:rPr>
-          <w:rFonts w:ascii="Times New Roman" w:hAnsi="Times New Roman" w:cs="Times New Roman"/>
-          <w:b w:val="0"/>
-          <w:color w:val="000000" w:themeColor="text1"/>
-          <w:sz w:val="28"/>
-          <w:szCs w:val="28"/>
-          <w:shd w:val="clear" w:color="auto" w:fill="FFFFFF"/>
-        </w:rPr>
-        <w:t>2.</w:t>
-      </w:r>
-      <w:r>
-        <w:rPr>
-          <w:rFonts w:ascii="Times New Roman" w:hAnsi="Times New Roman" w:cs="Times New Roman"/>
-          <w:b w:val="0"/>
-          <w:color w:val="000000" w:themeColor="text1"/>
-          <w:sz w:val="28"/>
-          <w:szCs w:val="28"/>
-          <w:shd w:val="clear" w:color="auto" w:fill="FFFFFF"/>
-        </w:rPr>
-        <w:t>5</w:t>
-      </w:r>
-      <w:r>
-        <w:rPr>
-          <w:rFonts w:ascii="Times New Roman" w:hAnsi="Times New Roman" w:cs="Times New Roman"/>
-          <w:b w:val="0"/>
-          <w:color w:val="000000" w:themeColor="text1"/>
-          <w:sz w:val="28"/>
-          <w:szCs w:val="28"/>
-          <w:shd w:val="clear" w:color="auto" w:fill="FFFFFF"/>
-        </w:rPr>
-        <w:t xml:space="preserve"> </w:t>
-      </w:r>
-      <w:r>
-        <w:rPr>
-          <w:rFonts w:ascii="Times New Roman" w:hAnsi="Times New Roman" w:cs="Times New Roman"/>
-          <w:b w:val="0"/>
-          <w:color w:val="000000" w:themeColor="text1"/>
-          <w:sz w:val="28"/>
-          <w:szCs w:val="28"/>
-          <w:shd w:val="clear" w:color="auto" w:fill="FFFFFF"/>
-          <w:lang w:val="en-US"/>
-        </w:rPr>
-        <w:t>Use</w:t>
-      </w:r>
-      <w:r>
-        <w:rPr>
-          <w:rFonts w:ascii="Times New Roman" w:hAnsi="Times New Roman" w:cs="Times New Roman"/>
-          <w:b w:val="0"/>
-          <w:color w:val="000000" w:themeColor="text1"/>
-          <w:sz w:val="28"/>
-          <w:szCs w:val="28"/>
-          <w:shd w:val="clear" w:color="auto" w:fill="FFFFFF"/>
-        </w:rPr>
-        <w:t xml:space="preserve"> </w:t>
-      </w:r>
-      <w:r>
-        <w:rPr>
-          <w:rFonts w:ascii="Times New Roman" w:hAnsi="Times New Roman" w:cs="Times New Roman"/>
-          <w:b w:val="0"/>
-          <w:color w:val="000000" w:themeColor="text1"/>
-          <w:sz w:val="28"/>
-          <w:szCs w:val="28"/>
-          <w:shd w:val="clear" w:color="auto" w:fill="FFFFFF"/>
-          <w:lang w:val="en-US"/>
-        </w:rPr>
-        <w:t>case</w:t>
-      </w:r>
-      <w:r>
-        <w:rPr>
-          <w:rFonts w:ascii="Times New Roman" w:hAnsi="Times New Roman" w:cs="Times New Roman"/>
-          <w:b w:val="0"/>
-          <w:color w:val="000000" w:themeColor="text1"/>
-          <w:sz w:val="28"/>
-          <w:szCs w:val="28"/>
-          <w:shd w:val="clear" w:color="auto" w:fill="FFFFFF"/>
-        </w:rPr>
-        <w:t xml:space="preserve"> </w:t>
-      </w:r>
-      <w:r>
-        <w:rPr>
-          <w:rFonts w:ascii="Times New Roman" w:hAnsi="Times New Roman" w:cs="Times New Roman"/>
-          <w:b w:val="0"/>
-          <w:color w:val="000000" w:themeColor="text1"/>
-          <w:sz w:val="28"/>
-          <w:szCs w:val="28"/>
-          <w:shd w:val="clear" w:color="auto" w:fill="FFFFFF"/>
-        </w:rPr>
-        <w:t>диаграмма использования</w:t>
-      </w:r>
     </w:p>
     <w:p>
       <w:pPr>
@@ -7014,12 +6909,380 @@
         <w:jc w:val="both"/>
         <w:rPr>
           <w:rFonts w:ascii="Times New Roman" w:hAnsi="Times New Roman" w:cs="Times New Roman"/>
-          <w:color w:val="000000" w:themeColor="text1"/>
-          <w:sz w:val="28"/>
-          <w:szCs w:val="28"/>
-          <w:shd w:val="clear" w:color="auto" w:fill="FFFFFF"/>
-        </w:rPr>
-      </w:pPr>
+          <w:sz w:val="28"/>
+          <w:szCs w:val="28"/>
+          <w:lang w:val="en-US"/>
+        </w:rPr>
+      </w:pPr>
+      <w:r>
+        <w:rPr>
+          <w:rFonts w:ascii="Times New Roman" w:hAnsi="Times New Roman" w:cs="Times New Roman"/>
+          <w:sz w:val="28"/>
+          <w:szCs w:val="28"/>
+        </w:rPr>
+        <w:t xml:space="preserve">На рисунке 2.3 представлена основная структура файлов контроллеров и моделей проекта. </w:t>
+      </w:r>
+      <w:r>
+        <w:rPr>
+          <w:rFonts w:ascii="Times New Roman" w:hAnsi="Times New Roman" w:cs="Times New Roman"/>
+          <w:sz w:val="28"/>
+          <w:szCs w:val="28"/>
+        </w:rPr>
+        <w:t>Как мы видим</w:t>
+      </w:r>
+      <w:r>
+        <w:rPr>
+          <w:rFonts w:ascii="Times New Roman" w:hAnsi="Times New Roman" w:cs="Times New Roman"/>
+          <w:sz w:val="28"/>
+          <w:szCs w:val="28"/>
+        </w:rPr>
+        <w:t xml:space="preserve">, в пространстве имен  </w:t>
+      </w:r>
+      <w:r>
+        <w:rPr>
+          <w:rFonts w:ascii="Times New Roman" w:hAnsi="Times New Roman" w:cs="Times New Roman"/>
+          <w:sz w:val="28"/>
+          <w:szCs w:val="28"/>
+          <w:lang w:val="en-US"/>
+        </w:rPr>
+        <w:t>App</w:t>
+      </w:r>
+      <w:r>
+        <w:rPr>
+          <w:rFonts w:ascii="Times New Roman" w:hAnsi="Times New Roman" w:cs="Times New Roman"/>
+          <w:sz w:val="28"/>
+          <w:szCs w:val="28"/>
+        </w:rPr>
+        <w:t>/</w:t>
+      </w:r>
+      <w:r>
+        <w:rPr>
+          <w:rFonts w:ascii="Times New Roman" w:hAnsi="Times New Roman" w:cs="Times New Roman"/>
+          <w:sz w:val="28"/>
+          <w:szCs w:val="28"/>
+          <w:lang w:val="en-US"/>
+        </w:rPr>
+        <w:t>Http</w:t>
+      </w:r>
+      <w:r>
+        <w:rPr>
+          <w:rFonts w:ascii="Times New Roman" w:hAnsi="Times New Roman" w:cs="Times New Roman"/>
+          <w:sz w:val="28"/>
+          <w:szCs w:val="28"/>
+        </w:rPr>
+        <w:t>/</w:t>
+      </w:r>
+      <w:proofErr w:type="spellStart"/>
+      <w:r>
+        <w:rPr>
+          <w:rFonts w:ascii="Times New Roman" w:hAnsi="Times New Roman" w:cs="Times New Roman"/>
+          <w:sz w:val="28"/>
+          <w:szCs w:val="28"/>
+          <w:lang w:val="en-US"/>
+        </w:rPr>
+        <w:t>Contollers</w:t>
+      </w:r>
+      <w:proofErr w:type="spellEnd"/>
+      <w:r>
+        <w:rPr>
+          <w:rFonts w:ascii="Times New Roman" w:hAnsi="Times New Roman" w:cs="Times New Roman"/>
+          <w:sz w:val="28"/>
+          <w:szCs w:val="28"/>
+        </w:rPr>
+        <w:t xml:space="preserve"> </w:t>
+      </w:r>
+      <w:r>
+        <w:rPr>
+          <w:rFonts w:ascii="Times New Roman" w:hAnsi="Times New Roman" w:cs="Times New Roman"/>
+          <w:sz w:val="28"/>
+          <w:szCs w:val="28"/>
+        </w:rPr>
+        <w:t xml:space="preserve">находятся контроллеры, они отвечают за обработку </w:t>
+      </w:r>
+      <w:r>
+        <w:rPr>
+          <w:rFonts w:ascii="Times New Roman" w:hAnsi="Times New Roman" w:cs="Times New Roman"/>
+          <w:sz w:val="28"/>
+          <w:szCs w:val="28"/>
+          <w:lang w:val="en-US"/>
+        </w:rPr>
+        <w:t>HTTP</w:t>
+      </w:r>
+      <w:r>
+        <w:rPr>
+          <w:rFonts w:ascii="Times New Roman" w:hAnsi="Times New Roman" w:cs="Times New Roman"/>
+          <w:sz w:val="28"/>
+          <w:szCs w:val="28"/>
+        </w:rPr>
+        <w:t xml:space="preserve"> </w:t>
+      </w:r>
+      <w:r>
+        <w:rPr>
+          <w:rFonts w:ascii="Times New Roman" w:hAnsi="Times New Roman" w:cs="Times New Roman"/>
+          <w:sz w:val="28"/>
+          <w:szCs w:val="28"/>
+        </w:rPr>
+        <w:t xml:space="preserve">запросов, а так же за </w:t>
+      </w:r>
+      <w:r>
+        <w:rPr>
+          <w:rFonts w:ascii="Times New Roman" w:hAnsi="Times New Roman" w:cs="Times New Roman"/>
+          <w:sz w:val="28"/>
+          <w:szCs w:val="28"/>
+        </w:rPr>
+        <w:lastRenderedPageBreak/>
+        <w:t xml:space="preserve">получение данных из базы посредством моделей находящихся </w:t>
+      </w:r>
+      <w:r>
+        <w:rPr>
+          <w:rFonts w:ascii="Times New Roman" w:hAnsi="Times New Roman" w:cs="Times New Roman"/>
+          <w:sz w:val="28"/>
+          <w:szCs w:val="28"/>
+          <w:lang w:val="en-US"/>
+        </w:rPr>
+        <w:t>App</w:t>
+      </w:r>
+      <w:r>
+        <w:rPr>
+          <w:rFonts w:ascii="Times New Roman" w:hAnsi="Times New Roman" w:cs="Times New Roman"/>
+          <w:sz w:val="28"/>
+          <w:szCs w:val="28"/>
+        </w:rPr>
+        <w:t>/</w:t>
+      </w:r>
+      <w:r>
+        <w:rPr>
+          <w:rFonts w:ascii="Times New Roman" w:hAnsi="Times New Roman" w:cs="Times New Roman"/>
+          <w:sz w:val="28"/>
+          <w:szCs w:val="28"/>
+          <w:lang w:val="en-US"/>
+        </w:rPr>
+        <w:t>Http</w:t>
+      </w:r>
+      <w:r>
+        <w:rPr>
+          <w:rFonts w:ascii="Times New Roman" w:hAnsi="Times New Roman" w:cs="Times New Roman"/>
+          <w:sz w:val="28"/>
+          <w:szCs w:val="28"/>
+        </w:rPr>
+        <w:t>/</w:t>
+      </w:r>
+      <w:r>
+        <w:rPr>
+          <w:rFonts w:ascii="Times New Roman" w:hAnsi="Times New Roman" w:cs="Times New Roman"/>
+          <w:sz w:val="28"/>
+          <w:szCs w:val="28"/>
+          <w:lang w:val="en-US"/>
+        </w:rPr>
+        <w:t>Models</w:t>
+      </w:r>
+      <w:r>
+        <w:rPr>
+          <w:rFonts w:ascii="Times New Roman" w:hAnsi="Times New Roman" w:cs="Times New Roman"/>
+          <w:sz w:val="28"/>
+          <w:szCs w:val="28"/>
+        </w:rPr>
+        <w:t xml:space="preserve">. На основе данной структуры составим </w:t>
+      </w:r>
+      <w:r>
+        <w:rPr>
+          <w:rFonts w:ascii="Times New Roman" w:hAnsi="Times New Roman" w:cs="Times New Roman"/>
+          <w:sz w:val="28"/>
+          <w:szCs w:val="28"/>
+          <w:lang w:val="en-US"/>
+        </w:rPr>
+        <w:t>UML</w:t>
+      </w:r>
+      <w:r>
+        <w:rPr>
+          <w:rFonts w:ascii="Times New Roman" w:hAnsi="Times New Roman" w:cs="Times New Roman"/>
+          <w:sz w:val="28"/>
+          <w:szCs w:val="28"/>
+        </w:rPr>
+        <w:t xml:space="preserve"> </w:t>
+      </w:r>
+      <w:r>
+        <w:rPr>
+          <w:rFonts w:ascii="Times New Roman" w:hAnsi="Times New Roman" w:cs="Times New Roman"/>
+          <w:sz w:val="28"/>
+          <w:szCs w:val="28"/>
+        </w:rPr>
+        <w:t>диаграмму кла</w:t>
+      </w:r>
+      <w:r>
+        <w:rPr>
+          <w:rFonts w:ascii="Times New Roman" w:hAnsi="Times New Roman" w:cs="Times New Roman"/>
+          <w:sz w:val="28"/>
+          <w:szCs w:val="28"/>
+        </w:rPr>
+        <w:t>ссов.</w:t>
+      </w:r>
+      <w:bookmarkStart w:id="13" w:name="_GoBack"/>
+      <w:bookmarkEnd w:id="13"/>
+    </w:p>
+    <w:p>
+      <w:pPr>
+        <w:ind w:firstLine="1134"/>
+        <w:jc w:val="center"/>
+        <w:rPr>
+          <w:rFonts w:ascii="Times New Roman" w:hAnsi="Times New Roman" w:cs="Times New Roman"/>
+          <w:sz w:val="28"/>
+          <w:szCs w:val="28"/>
+          <w:lang w:val="en-US"/>
+        </w:rPr>
+      </w:pPr>
+      <w:r>
+        <w:rPr>
+          <w:rFonts w:ascii="Times New Roman" w:hAnsi="Times New Roman" w:cs="Times New Roman"/>
+          <w:sz w:val="28"/>
+          <w:szCs w:val="28"/>
+        </w:rPr>
+        <w:pict>
+          <v:shape id="_x0000_i1029" type="#_x0000_t75" style="width:435.85pt;height:641.1pt">
+            <v:imagedata r:id="rId58" o:title="UML 1"/>
+          </v:shape>
+        </w:pict>
+      </w:r>
+    </w:p>
+    <w:p>
+      <w:pPr>
+        <w:ind w:firstLine="1134"/>
+        <w:jc w:val="center"/>
+        <w:rPr>
+          <w:rFonts w:ascii="Times New Roman" w:hAnsi="Times New Roman" w:cs="Times New Roman"/>
+          <w:sz w:val="28"/>
+          <w:szCs w:val="28"/>
+        </w:rPr>
+      </w:pPr>
+      <w:r>
+        <w:rPr>
+          <w:rFonts w:ascii="Times New Roman" w:hAnsi="Times New Roman" w:cs="Times New Roman"/>
+          <w:sz w:val="28"/>
+          <w:szCs w:val="28"/>
+        </w:rPr>
+        <w:t>Рисунок 2.</w:t>
+      </w:r>
+      <w:r>
+        <w:rPr>
+          <w:rFonts w:ascii="Times New Roman" w:hAnsi="Times New Roman" w:cs="Times New Roman"/>
+          <w:sz w:val="28"/>
+          <w:szCs w:val="28"/>
+        </w:rPr>
+        <w:t>4</w:t>
+      </w:r>
+      <w:r>
+        <w:rPr>
+          <w:rFonts w:ascii="Times New Roman" w:hAnsi="Times New Roman" w:cs="Times New Roman"/>
+          <w:sz w:val="28"/>
+          <w:szCs w:val="28"/>
+        </w:rPr>
+        <w:t xml:space="preserve"> – Структура фалов контроллеров и моделей</w:t>
+      </w:r>
+    </w:p>
+    <w:p>
+      <w:pPr>
+        <w:pStyle w:val="2"/>
+        <w:jc w:val="center"/>
+        <w:rPr>
+          <w:rFonts w:ascii="Times New Roman" w:hAnsi="Times New Roman" w:cs="Times New Roman"/>
+          <w:b w:val="0"/>
+          <w:color w:val="000000" w:themeColor="text1"/>
+          <w:sz w:val="28"/>
+          <w:szCs w:val="28"/>
+          <w:shd w:val="clear" w:color="auto" w:fill="FFFFFF"/>
+        </w:rPr>
+      </w:pPr>
+      <w:r>
+        <w:rPr>
+          <w:rFonts w:ascii="Times New Roman" w:hAnsi="Times New Roman" w:cs="Times New Roman"/>
+          <w:b w:val="0"/>
+          <w:color w:val="000000" w:themeColor="text1"/>
+          <w:sz w:val="28"/>
+          <w:szCs w:val="28"/>
+          <w:shd w:val="clear" w:color="auto" w:fill="FFFFFF"/>
+        </w:rPr>
+        <w:lastRenderedPageBreak/>
+        <w:t>2.</w:t>
+      </w:r>
+      <w:r>
+        <w:rPr>
+          <w:rFonts w:ascii="Times New Roman" w:hAnsi="Times New Roman" w:cs="Times New Roman"/>
+          <w:b w:val="0"/>
+          <w:color w:val="000000" w:themeColor="text1"/>
+          <w:sz w:val="28"/>
+          <w:szCs w:val="28"/>
+          <w:shd w:val="clear" w:color="auto" w:fill="FFFFFF"/>
+        </w:rPr>
+        <w:t>5</w:t>
+      </w:r>
+      <w:r>
+        <w:rPr>
+          <w:rFonts w:ascii="Times New Roman" w:hAnsi="Times New Roman" w:cs="Times New Roman"/>
+          <w:b w:val="0"/>
+          <w:color w:val="000000" w:themeColor="text1"/>
+          <w:sz w:val="28"/>
+          <w:szCs w:val="28"/>
+          <w:shd w:val="clear" w:color="auto" w:fill="FFFFFF"/>
+        </w:rPr>
+        <w:t xml:space="preserve"> </w:t>
+      </w:r>
+      <w:r>
+        <w:rPr>
+          <w:rFonts w:ascii="Times New Roman" w:hAnsi="Times New Roman" w:cs="Times New Roman"/>
+          <w:b w:val="0"/>
+          <w:color w:val="000000" w:themeColor="text1"/>
+          <w:sz w:val="28"/>
+          <w:szCs w:val="28"/>
+          <w:shd w:val="clear" w:color="auto" w:fill="FFFFFF"/>
+          <w:lang w:val="en-US"/>
+        </w:rPr>
+        <w:t>Use</w:t>
+      </w:r>
+      <w:r>
+        <w:rPr>
+          <w:rFonts w:ascii="Times New Roman" w:hAnsi="Times New Roman" w:cs="Times New Roman"/>
+          <w:b w:val="0"/>
+          <w:color w:val="000000" w:themeColor="text1"/>
+          <w:sz w:val="28"/>
+          <w:szCs w:val="28"/>
+          <w:shd w:val="clear" w:color="auto" w:fill="FFFFFF"/>
+        </w:rPr>
+        <w:t xml:space="preserve"> </w:t>
+      </w:r>
+      <w:r>
+        <w:rPr>
+          <w:rFonts w:ascii="Times New Roman" w:hAnsi="Times New Roman" w:cs="Times New Roman"/>
+          <w:b w:val="0"/>
+          <w:color w:val="000000" w:themeColor="text1"/>
+          <w:sz w:val="28"/>
+          <w:szCs w:val="28"/>
+          <w:shd w:val="clear" w:color="auto" w:fill="FFFFFF"/>
+          <w:lang w:val="en-US"/>
+        </w:rPr>
+        <w:t>case</w:t>
+      </w:r>
+      <w:r>
+        <w:rPr>
+          <w:rFonts w:ascii="Times New Roman" w:hAnsi="Times New Roman" w:cs="Times New Roman"/>
+          <w:b w:val="0"/>
+          <w:color w:val="000000" w:themeColor="text1"/>
+          <w:sz w:val="28"/>
+          <w:szCs w:val="28"/>
+          <w:shd w:val="clear" w:color="auto" w:fill="FFFFFF"/>
+        </w:rPr>
+        <w:t xml:space="preserve"> </w:t>
+      </w:r>
+      <w:r>
+        <w:rPr>
+          <w:rFonts w:ascii="Times New Roman" w:hAnsi="Times New Roman" w:cs="Times New Roman"/>
+          <w:b w:val="0"/>
+          <w:color w:val="000000" w:themeColor="text1"/>
+          <w:sz w:val="28"/>
+          <w:szCs w:val="28"/>
+          <w:shd w:val="clear" w:color="auto" w:fill="FFFFFF"/>
+        </w:rPr>
+        <w:t>диаграмма использования</w:t>
+      </w:r>
     </w:p>
     <w:p>
       <w:pPr>
@@ -7035,36 +7298,6 @@
           <w:shd w:val="clear" w:color="auto" w:fill="FFFFFF"/>
         </w:rPr>
       </w:pPr>
-      <w:r>
-        <w:rPr>
-          <w:rFonts w:ascii="Times New Roman" w:hAnsi="Times New Roman" w:cs="Times New Roman"/>
-          <w:color w:val="000000" w:themeColor="text1"/>
-          <w:sz w:val="28"/>
-          <w:szCs w:val="28"/>
-          <w:shd w:val="clear" w:color="auto" w:fill="FFFFFF"/>
-        </w:rPr>
-        <w:t xml:space="preserve">Для системы была составлена </w:t>
-      </w:r>
-      <w:r>
-        <w:rPr>
-          <w:rFonts w:ascii="Times New Roman" w:hAnsi="Times New Roman" w:cs="Times New Roman"/>
-          <w:color w:val="000000" w:themeColor="text1"/>
-          <w:sz w:val="28"/>
-          <w:szCs w:val="28"/>
-          <w:shd w:val="clear" w:color="auto" w:fill="FFFFFF"/>
-        </w:rPr>
-        <w:t>диаграмма использования для всех типов пользователей.</w:t>
-      </w:r>
-      <w:r>
-        <w:rPr>
-          <w:rFonts w:ascii="Times New Roman" w:hAnsi="Times New Roman" w:cs="Times New Roman"/>
-          <w:color w:val="000000" w:themeColor="text1"/>
-          <w:sz w:val="28"/>
-          <w:szCs w:val="28"/>
-          <w:shd w:val="clear" w:color="auto" w:fill="FFFFFF"/>
-        </w:rPr>
-        <w:t xml:space="preserve"> </w:t>
-      </w:r>
     </w:p>
     <w:p>
       <w:pPr>
@@ -7080,6 +7313,51 @@
           <w:shd w:val="clear" w:color="auto" w:fill="FFFFFF"/>
         </w:rPr>
       </w:pPr>
+      <w:r>
+        <w:rPr>
+          <w:rFonts w:ascii="Times New Roman" w:hAnsi="Times New Roman" w:cs="Times New Roman"/>
+          <w:color w:val="000000" w:themeColor="text1"/>
+          <w:sz w:val="28"/>
+          <w:szCs w:val="28"/>
+          <w:shd w:val="clear" w:color="auto" w:fill="FFFFFF"/>
+        </w:rPr>
+        <w:t xml:space="preserve">Для системы была составлена </w:t>
+      </w:r>
+      <w:r>
+        <w:rPr>
+          <w:rFonts w:ascii="Times New Roman" w:hAnsi="Times New Roman" w:cs="Times New Roman"/>
+          <w:color w:val="000000" w:themeColor="text1"/>
+          <w:sz w:val="28"/>
+          <w:szCs w:val="28"/>
+          <w:shd w:val="clear" w:color="auto" w:fill="FFFFFF"/>
+        </w:rPr>
+        <w:t>диаграмма использования для всех типов пользователей.</w:t>
+      </w:r>
+      <w:r>
+        <w:rPr>
+          <w:rFonts w:ascii="Times New Roman" w:hAnsi="Times New Roman" w:cs="Times New Roman"/>
+          <w:color w:val="000000" w:themeColor="text1"/>
+          <w:sz w:val="28"/>
+          <w:szCs w:val="28"/>
+          <w:shd w:val="clear" w:color="auto" w:fill="FFFFFF"/>
+        </w:rPr>
+        <w:t xml:space="preserve"> </w:t>
+      </w:r>
+    </w:p>
+    <w:p>
+      <w:pPr>
+        <w:pStyle w:val="a3"/>
+        <w:spacing w:after="0" w:line="360" w:lineRule="auto"/>
+        <w:ind w:left="0" w:firstLine="1134"/>
+        <w:jc w:val="both"/>
+        <w:rPr>
+          <w:rFonts w:ascii="Times New Roman" w:hAnsi="Times New Roman" w:cs="Times New Roman"/>
+          <w:color w:val="000000" w:themeColor="text1"/>
+          <w:sz w:val="28"/>
+          <w:szCs w:val="28"/>
+          <w:shd w:val="clear" w:color="auto" w:fill="FFFFFF"/>
+        </w:rPr>
+      </w:pPr>
     </w:p>
     <w:p>
       <w:pPr>
@@ -7103,10 +7381,9 @@
           <w:szCs w:val="28"/>
           <w:shd w:val="clear" w:color="auto" w:fill="FFFFFF"/>
         </w:rPr>
-        <w:lastRenderedPageBreak/>
         <w:pict>
           <v:shape id="_x0000_i1027" type="#_x0000_t75" style="width:371.5pt;height:455.75pt">
-            <v:imagedata r:id="rId58" o:title="-Blank UML - Page 1"/>
+            <v:imagedata r:id="rId59" o:title="-Blank UML - Page 1"/>
           </v:shape>
         </w:pict>
       </w:r>
@@ -7131,10 +7408,17 @@
           <w:sz w:val="28"/>
           <w:szCs w:val="28"/>
         </w:rPr>
-        <w:t>Рисунок 2.4</w:t>
-      </w:r>
-      <w:bookmarkStart w:id="13" w:name="_GoBack"/>
-      <w:bookmarkEnd w:id="13"/>
+        <w:t>Рисунок 2.</w:t>
+      </w:r>
+      <w:r>
+        <w:rPr>
+          <w:rFonts w:ascii="Times New Roman" w:hAnsi="Times New Roman" w:cs="Times New Roman"/>
+          <w:sz w:val="28"/>
+          <w:szCs w:val="28"/>
+          <w:lang w:val="en-US"/>
+        </w:rPr>
+        <w:t>5</w:t>
+      </w:r>
       <w:r>
         <w:rPr>
           <w:rFonts w:ascii="Times New Roman" w:hAnsi="Times New Roman" w:cs="Times New Roman"/>
@@ -9048,7 +9332,7 @@
 </file>
 
 <file path=customXml/itemProps1.xml><?xml version="1.0" encoding="utf-8"?>
-<ds:datastoreItem xmlns:ds="http://schemas.openxmlformats.org/officeDocument/2006/customXml" ds:itemID="{DA184694-01A9-45A8-87AD-A01994B68E0F}">
+<ds:datastoreItem xmlns:ds="http://schemas.openxmlformats.org/officeDocument/2006/customXml" ds:itemID="{1AFCDF1D-D6CF-49D2-81C2-25B0FF142D26}">
   <ds:schemaRefs>
     <ds:schemaRef ds:uri="http://schemas.openxmlformats.org/officeDocument/2006/bibliography"/>
   </ds:schemaRefs>

</xml_diff>

<commit_message>
Add images and some text
</commit_message>
<xml_diff>
--- a/Курсовой.docx
+++ b/Курсовой.docx
@@ -6101,7 +6101,7 @@
             <v:path o:extrusionok="f" gradientshapeok="t" o:connecttype="rect"/>
             <o:lock v:ext="edit" aspectratio="t"/>
           </v:shapetype>
-          <v:shape id="_x0000_i1025" type="#_x0000_t75" style="width:431.25pt;height:340.1pt">
+          <v:shape id="_x0000_i1025" type="#_x0000_t75" style="width:431.05pt;height:339.85pt">
             <v:imagedata r:id="rId55" o:title="Hockey ERD - Standard"/>
           </v:shape>
         </w:pict>
@@ -6242,18 +6242,16 @@
         </w:rPr>
         <w:t xml:space="preserve">зователем, связь с сущностью «Пользователь» один </w:t>
       </w:r>
-      <w:proofErr w:type="gramStart"/>
-      <w:r>
-        <w:rPr>
-          <w:rFonts w:ascii="Times New Roman" w:hAnsi="Times New Roman" w:cs="Times New Roman"/>
-          <w:color w:val="000000" w:themeColor="text1"/>
-          <w:sz w:val="28"/>
-          <w:szCs w:val="28"/>
-          <w:shd w:val="clear" w:color="auto" w:fill="FFFFFF"/>
-        </w:rPr>
-        <w:t>к</w:t>
-      </w:r>
-      <w:proofErr w:type="gramEnd"/>
+      <w:r>
+        <w:rPr>
+          <w:rFonts w:ascii="Times New Roman" w:hAnsi="Times New Roman" w:cs="Times New Roman"/>
+          <w:color w:val="000000" w:themeColor="text1"/>
+          <w:sz w:val="28"/>
+          <w:szCs w:val="28"/>
+          <w:shd w:val="clear" w:color="auto" w:fill="FFFFFF"/>
+        </w:rPr>
+        <w:t>ко</w:t>
+      </w:r>
       <w:r>
         <w:rPr>
           <w:rFonts w:ascii="Times New Roman" w:hAnsi="Times New Roman" w:cs="Times New Roman"/>
@@ -6356,18 +6354,16 @@
         </w:rPr>
         <w:t xml:space="preserve">огим задачам, вторая это связь с моделью «Проект» указывает на </w:t>
       </w:r>
-      <w:proofErr w:type="gramStart"/>
-      <w:r>
-        <w:rPr>
-          <w:rFonts w:ascii="Times New Roman" w:hAnsi="Times New Roman" w:cs="Times New Roman"/>
-          <w:color w:val="000000" w:themeColor="text1"/>
-          <w:sz w:val="28"/>
-          <w:szCs w:val="28"/>
-          <w:shd w:val="clear" w:color="auto" w:fill="FFFFFF"/>
-        </w:rPr>
-        <w:t>проект</w:t>
-      </w:r>
-      <w:proofErr w:type="gramEnd"/>
+      <w:r>
+        <w:rPr>
+          <w:rFonts w:ascii="Times New Roman" w:hAnsi="Times New Roman" w:cs="Times New Roman"/>
+          <w:color w:val="000000" w:themeColor="text1"/>
+          <w:sz w:val="28"/>
+          <w:szCs w:val="28"/>
+          <w:shd w:val="clear" w:color="auto" w:fill="FFFFFF"/>
+        </w:rPr>
+        <w:t>проект,</w:t>
+      </w:r>
       <w:r>
         <w:rPr>
           <w:rFonts w:ascii="Times New Roman" w:hAnsi="Times New Roman" w:cs="Times New Roman"/>
@@ -6437,7 +6433,7 @@
           <w:shd w:val="clear" w:color="auto" w:fill="FFFFFF"/>
         </w:rPr>
         <w:pict>
-          <v:shape id="_x0000_i1026" type="#_x0000_t75" style="width:389.1pt;height:412.1pt">
+          <v:shape id="_x0000_i1026" type="#_x0000_t75" style="width:389.75pt;height:411.85pt">
             <v:imagedata r:id="rId56" o:title="DB"/>
           </v:shape>
         </w:pict>
@@ -6574,7 +6570,7 @@
           <w:szCs w:val="28"/>
           <w:shd w:val="clear" w:color="auto" w:fill="FFFFFF"/>
         </w:rPr>
-        <w:t xml:space="preserve">диаграммы в том что добавились особенности </w:t>
+        <w:t xml:space="preserve">диаграммы в </w:t>
       </w:r>
       <w:proofErr w:type="gramStart"/>
       <w:r>
@@ -6585,9 +6581,29 @@
           <w:szCs w:val="28"/>
           <w:shd w:val="clear" w:color="auto" w:fill="FFFFFF"/>
         </w:rPr>
-        <w:t>реализации</w:t>
+        <w:t>том</w:t>
       </w:r>
       <w:proofErr w:type="gramEnd"/>
+      <w:r>
+        <w:rPr>
+          <w:rFonts w:ascii="Times New Roman" w:hAnsi="Times New Roman" w:cs="Times New Roman"/>
+          <w:color w:val="000000" w:themeColor="text1"/>
+          <w:sz w:val="28"/>
+          <w:szCs w:val="28"/>
+          <w:shd w:val="clear" w:color="auto" w:fill="FFFFFF"/>
+        </w:rPr>
+        <w:t xml:space="preserve"> что добавились особенности </w:t>
+      </w:r>
+      <w:r>
+        <w:rPr>
+          <w:rFonts w:ascii="Times New Roman" w:hAnsi="Times New Roman" w:cs="Times New Roman"/>
+          <w:color w:val="000000" w:themeColor="text1"/>
+          <w:sz w:val="28"/>
+          <w:szCs w:val="28"/>
+          <w:shd w:val="clear" w:color="auto" w:fill="FFFFFF"/>
+        </w:rPr>
+        <w:t>реализации,</w:t>
+      </w:r>
       <w:r>
         <w:rPr>
           <w:rFonts w:ascii="Times New Roman" w:hAnsi="Times New Roman" w:cs="Times New Roman"/>
@@ -6845,7 +6861,7 @@
           <w:lang w:val="en-US"/>
         </w:rPr>
         <w:pict>
-          <v:shape id="_x0000_i1028" type="#_x0000_t75" style="width:182.3pt;height:433.55pt">
+          <v:shape id="_x0000_i1028" type="#_x0000_t75" style="width:182.4pt;height:433.9pt">
             <v:imagedata r:id="rId57" o:title="Screenshot_1"/>
           </v:shape>
         </w:pict>
@@ -7117,8 +7133,6 @@
         </w:rPr>
         <w:t>ссов.</w:t>
       </w:r>
-      <w:bookmarkStart w:id="13" w:name="_GoBack"/>
-      <w:bookmarkEnd w:id="13"/>
     </w:p>
     <w:p>
       <w:pPr>
@@ -7138,7 +7152,7 @@
           <w:szCs w:val="28"/>
         </w:rPr>
         <w:pict>
-          <v:shape id="_x0000_i1029" type="#_x0000_t75" style="width:435.85pt;height:641.1pt">
+          <v:shape id="_x0000_i1029" type="#_x0000_t75" style="width:468.5pt;height:639.35pt">
             <v:imagedata r:id="rId58" o:title="UML 1"/>
           </v:shape>
         </w:pict>
@@ -7176,8 +7190,1024 @@
           <w:sz w:val="28"/>
           <w:szCs w:val="28"/>
         </w:rPr>
-        <w:t xml:space="preserve"> – Структура фалов контроллеров и моделей</w:t>
-      </w:r>
+        <w:t xml:space="preserve"> – </w:t>
+      </w:r>
+      <w:r>
+        <w:rPr>
+          <w:rFonts w:ascii="Times New Roman" w:hAnsi="Times New Roman" w:cs="Times New Roman"/>
+          <w:sz w:val="28"/>
+          <w:szCs w:val="28"/>
+          <w:lang w:val="en-US"/>
+        </w:rPr>
+        <w:t>UML</w:t>
+      </w:r>
+      <w:r>
+        <w:rPr>
+          <w:rFonts w:ascii="Times New Roman" w:hAnsi="Times New Roman" w:cs="Times New Roman"/>
+          <w:sz w:val="28"/>
+          <w:szCs w:val="28"/>
+        </w:rPr>
+        <w:t xml:space="preserve"> </w:t>
+      </w:r>
+      <w:r>
+        <w:rPr>
+          <w:rFonts w:ascii="Times New Roman" w:hAnsi="Times New Roman" w:cs="Times New Roman"/>
+          <w:sz w:val="28"/>
+          <w:szCs w:val="28"/>
+        </w:rPr>
+        <w:t>диаграмма классов контроллеров и моделей</w:t>
+      </w:r>
+    </w:p>
+    <w:p>
+      <w:pPr>
+        <w:ind w:firstLine="1134"/>
+        <w:jc w:val="both"/>
+        <w:rPr>
+          <w:rFonts w:ascii="Times New Roman" w:hAnsi="Times New Roman" w:cs="Times New Roman"/>
+          <w:sz w:val="28"/>
+          <w:szCs w:val="28"/>
+        </w:rPr>
+      </w:pPr>
+      <w:r>
+        <w:rPr>
+          <w:rFonts w:ascii="Times New Roman" w:hAnsi="Times New Roman" w:cs="Times New Roman"/>
+          <w:sz w:val="28"/>
+          <w:szCs w:val="28"/>
+        </w:rPr>
+        <w:lastRenderedPageBreak/>
+        <w:t xml:space="preserve">На рисунке 2.4 мы видим, что все классы контролеров наследуются от общего класса </w:t>
+      </w:r>
+      <w:r>
+        <w:rPr>
+          <w:rFonts w:ascii="Times New Roman" w:hAnsi="Times New Roman" w:cs="Times New Roman"/>
+          <w:sz w:val="28"/>
+          <w:szCs w:val="28"/>
+          <w:lang w:val="en-US"/>
+        </w:rPr>
+        <w:t>Controller</w:t>
+      </w:r>
+      <w:r>
+        <w:rPr>
+          <w:rFonts w:ascii="Times New Roman" w:hAnsi="Times New Roman" w:cs="Times New Roman"/>
+          <w:sz w:val="28"/>
+          <w:szCs w:val="28"/>
+        </w:rPr>
+        <w:t>.</w:t>
+      </w:r>
+      <w:proofErr w:type="spellStart"/>
+      <w:r>
+        <w:rPr>
+          <w:rFonts w:ascii="Times New Roman" w:hAnsi="Times New Roman" w:cs="Times New Roman"/>
+          <w:sz w:val="28"/>
+          <w:szCs w:val="28"/>
+          <w:lang w:val="en-US"/>
+        </w:rPr>
+        <w:t>php</w:t>
+      </w:r>
+      <w:proofErr w:type="spellEnd"/>
+      <w:r>
+        <w:rPr>
+          <w:rFonts w:ascii="Times New Roman" w:hAnsi="Times New Roman" w:cs="Times New Roman"/>
+          <w:sz w:val="28"/>
+          <w:szCs w:val="28"/>
+        </w:rPr>
+        <w:t xml:space="preserve"> </w:t>
+      </w:r>
+      <w:r>
+        <w:rPr>
+          <w:rFonts w:ascii="Times New Roman" w:hAnsi="Times New Roman" w:cs="Times New Roman"/>
+          <w:sz w:val="28"/>
+          <w:szCs w:val="28"/>
+        </w:rPr>
+        <w:t>который в с</w:t>
+      </w:r>
+      <w:r>
+        <w:rPr>
+          <w:rFonts w:ascii="Times New Roman" w:hAnsi="Times New Roman" w:cs="Times New Roman"/>
+          <w:sz w:val="28"/>
+          <w:szCs w:val="28"/>
+        </w:rPr>
+        <w:t xml:space="preserve">вою очередь реализует интерфейс </w:t>
+      </w:r>
+      <w:proofErr w:type="spellStart"/>
+      <w:r>
+        <w:rPr>
+          <w:rFonts w:ascii="Times New Roman" w:hAnsi="Times New Roman" w:cs="Times New Roman"/>
+          <w:sz w:val="28"/>
+          <w:szCs w:val="28"/>
+          <w:lang w:val="en-US"/>
+        </w:rPr>
+        <w:t>BaseControllere</w:t>
+      </w:r>
+      <w:proofErr w:type="spellEnd"/>
+      <w:r>
+        <w:rPr>
+          <w:rFonts w:ascii="Times New Roman" w:hAnsi="Times New Roman" w:cs="Times New Roman"/>
+          <w:sz w:val="28"/>
+          <w:szCs w:val="28"/>
+        </w:rPr>
+        <w:t>.</w:t>
+      </w:r>
+      <w:proofErr w:type="spellStart"/>
+      <w:r>
+        <w:rPr>
+          <w:rFonts w:ascii="Times New Roman" w:hAnsi="Times New Roman" w:cs="Times New Roman"/>
+          <w:sz w:val="28"/>
+          <w:szCs w:val="28"/>
+          <w:lang w:val="en-US"/>
+        </w:rPr>
+        <w:t>php</w:t>
+      </w:r>
+      <w:proofErr w:type="spellEnd"/>
+      <w:r>
+        <w:rPr>
+          <w:rFonts w:ascii="Times New Roman" w:hAnsi="Times New Roman" w:cs="Times New Roman"/>
+          <w:sz w:val="28"/>
+          <w:szCs w:val="28"/>
+        </w:rPr>
+        <w:t xml:space="preserve">. </w:t>
+      </w:r>
+      <w:r>
+        <w:rPr>
+          <w:rFonts w:ascii="Times New Roman" w:hAnsi="Times New Roman" w:cs="Times New Roman"/>
+          <w:sz w:val="28"/>
+          <w:szCs w:val="28"/>
+        </w:rPr>
+        <w:t xml:space="preserve">Рассмотрим каждый класс: </w:t>
+      </w:r>
+    </w:p>
+    <w:p>
+      <w:pPr>
+        <w:pStyle w:val="a3"/>
+        <w:numPr>
+          <w:ilvl w:val="2"/>
+          <w:numId w:val="7"/>
+        </w:numPr>
+        <w:jc w:val="both"/>
+        <w:rPr>
+          <w:rFonts w:ascii="Times New Roman" w:hAnsi="Times New Roman" w:cs="Times New Roman"/>
+          <w:sz w:val="28"/>
+          <w:szCs w:val="28"/>
+        </w:rPr>
+      </w:pPr>
+      <w:proofErr w:type="spellStart"/>
+      <w:r>
+        <w:rPr>
+          <w:rFonts w:ascii="Times New Roman" w:hAnsi="Times New Roman" w:cs="Times New Roman"/>
+          <w:sz w:val="28"/>
+          <w:szCs w:val="28"/>
+        </w:rPr>
+        <w:t>HomeController</w:t>
+      </w:r>
+      <w:proofErr w:type="spellEnd"/>
+      <w:r>
+        <w:rPr>
+          <w:rFonts w:ascii="Times New Roman" w:hAnsi="Times New Roman" w:cs="Times New Roman"/>
+          <w:sz w:val="28"/>
+          <w:szCs w:val="28"/>
+        </w:rPr>
+        <w:t>.</w:t>
+      </w:r>
+      <w:proofErr w:type="spellStart"/>
+      <w:r>
+        <w:rPr>
+          <w:rFonts w:ascii="Times New Roman" w:hAnsi="Times New Roman" w:cs="Times New Roman"/>
+          <w:sz w:val="28"/>
+          <w:szCs w:val="28"/>
+          <w:lang w:val="en-US"/>
+        </w:rPr>
+        <w:t>php</w:t>
+      </w:r>
+      <w:proofErr w:type="spellEnd"/>
+      <w:r>
+        <w:rPr>
+          <w:rFonts w:ascii="Times New Roman" w:hAnsi="Times New Roman" w:cs="Times New Roman"/>
+          <w:sz w:val="28"/>
+          <w:szCs w:val="28"/>
+        </w:rPr>
+        <w:t xml:space="preserve"> </w:t>
+      </w:r>
+      <w:r>
+        <w:rPr>
+          <w:rFonts w:ascii="Times New Roman" w:hAnsi="Times New Roman" w:cs="Times New Roman"/>
+          <w:sz w:val="28"/>
+          <w:szCs w:val="28"/>
+        </w:rPr>
+        <w:t>–</w:t>
+      </w:r>
+      <w:r>
+        <w:rPr>
+          <w:rFonts w:ascii="Times New Roman" w:hAnsi="Times New Roman" w:cs="Times New Roman"/>
+          <w:sz w:val="28"/>
+          <w:szCs w:val="28"/>
+        </w:rPr>
+        <w:t xml:space="preserve"> </w:t>
+      </w:r>
+      <w:r>
+        <w:rPr>
+          <w:rFonts w:ascii="Times New Roman" w:hAnsi="Times New Roman" w:cs="Times New Roman"/>
+          <w:sz w:val="28"/>
+          <w:szCs w:val="28"/>
+        </w:rPr>
+        <w:t xml:space="preserve">класс контроллер, отвечающий за отображение главной страницы, имеет только один метод </w:t>
+      </w:r>
+      <w:r>
+        <w:rPr>
+          <w:rFonts w:ascii="Times New Roman" w:hAnsi="Times New Roman" w:cs="Times New Roman"/>
+          <w:sz w:val="28"/>
+          <w:szCs w:val="28"/>
+          <w:lang w:val="en-US"/>
+        </w:rPr>
+        <w:t>index</w:t>
+      </w:r>
+      <w:r>
+        <w:rPr>
+          <w:rFonts w:ascii="Times New Roman" w:hAnsi="Times New Roman" w:cs="Times New Roman"/>
+          <w:sz w:val="28"/>
+          <w:szCs w:val="28"/>
+        </w:rPr>
+        <w:t>()</w:t>
+      </w:r>
+      <w:r>
+        <w:rPr>
+          <w:rFonts w:ascii="Times New Roman" w:hAnsi="Times New Roman" w:cs="Times New Roman"/>
+          <w:sz w:val="28"/>
+          <w:szCs w:val="28"/>
+        </w:rPr>
+        <w:t xml:space="preserve"> отвечающий за отображение.</w:t>
+      </w:r>
+    </w:p>
+    <w:p>
+      <w:pPr>
+        <w:pStyle w:val="a3"/>
+        <w:ind w:left="2160"/>
+        <w:jc w:val="both"/>
+        <w:rPr>
+          <w:rFonts w:ascii="Times New Roman" w:hAnsi="Times New Roman" w:cs="Times New Roman"/>
+          <w:sz w:val="28"/>
+          <w:szCs w:val="28"/>
+        </w:rPr>
+      </w:pPr>
+    </w:p>
+    <w:p>
+      <w:pPr>
+        <w:pStyle w:val="a3"/>
+        <w:numPr>
+          <w:ilvl w:val="2"/>
+          <w:numId w:val="7"/>
+        </w:numPr>
+        <w:jc w:val="both"/>
+        <w:rPr>
+          <w:rFonts w:ascii="Times New Roman" w:hAnsi="Times New Roman" w:cs="Times New Roman"/>
+          <w:sz w:val="28"/>
+          <w:szCs w:val="28"/>
+        </w:rPr>
+      </w:pPr>
+      <w:proofErr w:type="spellStart"/>
+      <w:r>
+        <w:rPr>
+          <w:rFonts w:ascii="Times New Roman" w:hAnsi="Times New Roman" w:cs="Times New Roman"/>
+          <w:sz w:val="28"/>
+          <w:szCs w:val="28"/>
+        </w:rPr>
+        <w:t>TimeController</w:t>
+      </w:r>
+      <w:proofErr w:type="spellEnd"/>
+      <w:r>
+        <w:rPr>
+          <w:rFonts w:ascii="Times New Roman" w:hAnsi="Times New Roman" w:cs="Times New Roman"/>
+          <w:sz w:val="28"/>
+          <w:szCs w:val="28"/>
+        </w:rPr>
+        <w:t>.</w:t>
+      </w:r>
+      <w:proofErr w:type="spellStart"/>
+      <w:r>
+        <w:rPr>
+          <w:rFonts w:ascii="Times New Roman" w:hAnsi="Times New Roman" w:cs="Times New Roman"/>
+          <w:sz w:val="28"/>
+          <w:szCs w:val="28"/>
+          <w:lang w:val="en-US"/>
+        </w:rPr>
+        <w:t>php</w:t>
+      </w:r>
+      <w:proofErr w:type="spellEnd"/>
+      <w:r>
+        <w:rPr>
+          <w:rFonts w:ascii="Times New Roman" w:hAnsi="Times New Roman" w:cs="Times New Roman"/>
+          <w:sz w:val="28"/>
+          <w:szCs w:val="28"/>
+        </w:rPr>
+        <w:t xml:space="preserve"> –</w:t>
+      </w:r>
+      <w:r>
+        <w:rPr>
+          <w:rFonts w:ascii="Times New Roman" w:hAnsi="Times New Roman" w:cs="Times New Roman"/>
+          <w:sz w:val="28"/>
+          <w:szCs w:val="28"/>
+        </w:rPr>
+        <w:t xml:space="preserve"> класс</w:t>
+      </w:r>
+      <w:r>
+        <w:rPr>
+          <w:rFonts w:ascii="Times New Roman" w:hAnsi="Times New Roman" w:cs="Times New Roman"/>
+          <w:sz w:val="28"/>
+          <w:szCs w:val="28"/>
+        </w:rPr>
+        <w:t xml:space="preserve"> контроллер отвечает за обработку </w:t>
+      </w:r>
+      <w:r>
+        <w:rPr>
+          <w:rFonts w:ascii="Times New Roman" w:hAnsi="Times New Roman" w:cs="Times New Roman"/>
+          <w:sz w:val="28"/>
+          <w:szCs w:val="28"/>
+          <w:lang w:val="en-US"/>
+        </w:rPr>
+        <w:t>AJAX</w:t>
+      </w:r>
+      <w:r>
+        <w:rPr>
+          <w:rFonts w:ascii="Times New Roman" w:hAnsi="Times New Roman" w:cs="Times New Roman"/>
+          <w:sz w:val="28"/>
+          <w:szCs w:val="28"/>
+        </w:rPr>
+        <w:t xml:space="preserve"> </w:t>
+      </w:r>
+      <w:r>
+        <w:rPr>
+          <w:rFonts w:ascii="Times New Roman" w:hAnsi="Times New Roman" w:cs="Times New Roman"/>
+          <w:sz w:val="28"/>
+          <w:szCs w:val="28"/>
+        </w:rPr>
+        <w:t xml:space="preserve">запросов средством методов: </w:t>
+      </w:r>
+    </w:p>
+    <w:p>
+      <w:pPr>
+        <w:pStyle w:val="a3"/>
+        <w:numPr>
+          <w:ilvl w:val="3"/>
+          <w:numId w:val="8"/>
+        </w:numPr>
+        <w:jc w:val="both"/>
+        <w:rPr>
+          <w:rFonts w:ascii="Times New Roman" w:hAnsi="Times New Roman" w:cs="Times New Roman"/>
+          <w:sz w:val="28"/>
+          <w:szCs w:val="28"/>
+        </w:rPr>
+      </w:pPr>
+      <w:proofErr w:type="spellStart"/>
+      <w:r>
+        <w:rPr>
+          <w:rFonts w:ascii="Times New Roman" w:hAnsi="Times New Roman" w:cs="Times New Roman"/>
+          <w:sz w:val="28"/>
+          <w:szCs w:val="28"/>
+        </w:rPr>
+        <w:t>save</w:t>
+      </w:r>
+      <w:proofErr w:type="spellEnd"/>
+      <w:r>
+        <w:rPr>
+          <w:rFonts w:ascii="Times New Roman" w:hAnsi="Times New Roman" w:cs="Times New Roman"/>
+          <w:sz w:val="28"/>
+          <w:szCs w:val="28"/>
+        </w:rPr>
+        <w:t>() – сохраняет полученные</w:t>
+      </w:r>
+      <w:r>
+        <w:rPr>
+          <w:rFonts w:ascii="Times New Roman" w:hAnsi="Times New Roman" w:cs="Times New Roman"/>
+          <w:sz w:val="28"/>
+          <w:szCs w:val="28"/>
+        </w:rPr>
+        <w:t xml:space="preserve"> данные</w:t>
+      </w:r>
+      <w:r>
+        <w:rPr>
+          <w:rFonts w:ascii="Times New Roman" w:hAnsi="Times New Roman" w:cs="Times New Roman"/>
+          <w:sz w:val="28"/>
+          <w:szCs w:val="28"/>
+        </w:rPr>
+        <w:t xml:space="preserve"> </w:t>
+      </w:r>
+      <w:r>
+        <w:rPr>
+          <w:rFonts w:ascii="Times New Roman" w:hAnsi="Times New Roman" w:cs="Times New Roman"/>
+          <w:sz w:val="28"/>
+          <w:szCs w:val="28"/>
+        </w:rPr>
+        <w:t xml:space="preserve">из </w:t>
+      </w:r>
+      <w:proofErr w:type="spellStart"/>
+      <w:r>
+        <w:rPr>
+          <w:rFonts w:ascii="Times New Roman" w:hAnsi="Times New Roman" w:cs="Times New Roman"/>
+          <w:sz w:val="28"/>
+          <w:szCs w:val="28"/>
+        </w:rPr>
+        <w:t>трекера</w:t>
+      </w:r>
+      <w:proofErr w:type="spellEnd"/>
+      <w:r>
+        <w:rPr>
+          <w:rFonts w:ascii="Times New Roman" w:hAnsi="Times New Roman" w:cs="Times New Roman"/>
+          <w:sz w:val="28"/>
+          <w:szCs w:val="28"/>
+        </w:rPr>
+        <w:t xml:space="preserve"> в таблицу </w:t>
+      </w:r>
+      <w:r>
+        <w:rPr>
+          <w:rFonts w:ascii="Times New Roman" w:hAnsi="Times New Roman" w:cs="Times New Roman"/>
+          <w:sz w:val="28"/>
+          <w:szCs w:val="28"/>
+          <w:lang w:val="en-US"/>
+        </w:rPr>
+        <w:t>tracker</w:t>
+      </w:r>
+      <w:r>
+        <w:rPr>
+          <w:rFonts w:ascii="Times New Roman" w:hAnsi="Times New Roman" w:cs="Times New Roman"/>
+          <w:sz w:val="28"/>
+          <w:szCs w:val="28"/>
+        </w:rPr>
+        <w:t>,</w:t>
+      </w:r>
+      <w:r>
+        <w:rPr>
+          <w:rFonts w:ascii="Times New Roman" w:hAnsi="Times New Roman" w:cs="Times New Roman"/>
+          <w:sz w:val="28"/>
+          <w:szCs w:val="28"/>
+        </w:rPr>
+        <w:t xml:space="preserve"> </w:t>
+      </w:r>
+      <w:r>
+        <w:rPr>
+          <w:rFonts w:ascii="Times New Roman" w:hAnsi="Times New Roman" w:cs="Times New Roman"/>
+          <w:sz w:val="28"/>
+          <w:szCs w:val="28"/>
+        </w:rPr>
+        <w:t xml:space="preserve">а так же обновляет количество времени </w:t>
+      </w:r>
+      <w:proofErr w:type="gramStart"/>
+      <w:r>
+        <w:rPr>
+          <w:rFonts w:ascii="Times New Roman" w:hAnsi="Times New Roman" w:cs="Times New Roman"/>
+          <w:sz w:val="28"/>
+          <w:szCs w:val="28"/>
+        </w:rPr>
+        <w:t>в</w:t>
+      </w:r>
+      <w:proofErr w:type="gramEnd"/>
+      <w:r>
+        <w:rPr>
+          <w:rFonts w:ascii="Times New Roman" w:hAnsi="Times New Roman" w:cs="Times New Roman"/>
+          <w:sz w:val="28"/>
+          <w:szCs w:val="28"/>
+        </w:rPr>
+        <w:t xml:space="preserve"> у текущего пользователя.</w:t>
+      </w:r>
+    </w:p>
+    <w:p>
+      <w:pPr>
+        <w:pStyle w:val="a3"/>
+        <w:numPr>
+          <w:ilvl w:val="3"/>
+          <w:numId w:val="8"/>
+        </w:numPr>
+        <w:jc w:val="both"/>
+        <w:rPr>
+          <w:rFonts w:ascii="Times New Roman" w:hAnsi="Times New Roman" w:cs="Times New Roman"/>
+          <w:sz w:val="28"/>
+          <w:szCs w:val="28"/>
+        </w:rPr>
+      </w:pPr>
+      <w:proofErr w:type="spellStart"/>
+      <w:r>
+        <w:rPr>
+          <w:rFonts w:ascii="Times New Roman" w:hAnsi="Times New Roman" w:cs="Times New Roman"/>
+          <w:sz w:val="28"/>
+          <w:szCs w:val="28"/>
+        </w:rPr>
+        <w:t>postTimeToSystem</w:t>
+      </w:r>
+      <w:proofErr w:type="spellEnd"/>
+      <w:r>
+        <w:rPr>
+          <w:rFonts w:ascii="Times New Roman" w:hAnsi="Times New Roman" w:cs="Times New Roman"/>
+          <w:sz w:val="28"/>
+          <w:szCs w:val="28"/>
+        </w:rPr>
+        <w:t>()</w:t>
+      </w:r>
+      <w:r>
+        <w:rPr>
+          <w:rFonts w:ascii="Times New Roman" w:hAnsi="Times New Roman" w:cs="Times New Roman"/>
+          <w:sz w:val="28"/>
+          <w:szCs w:val="28"/>
+        </w:rPr>
+        <w:t xml:space="preserve"> – отправляет </w:t>
+      </w:r>
+      <w:r>
+        <w:rPr>
+          <w:rFonts w:ascii="Times New Roman" w:hAnsi="Times New Roman" w:cs="Times New Roman"/>
+          <w:sz w:val="28"/>
+          <w:szCs w:val="28"/>
+        </w:rPr>
+        <w:t>данные,</w:t>
+      </w:r>
+      <w:r>
+        <w:rPr>
+          <w:rFonts w:ascii="Times New Roman" w:hAnsi="Times New Roman" w:cs="Times New Roman"/>
+          <w:sz w:val="28"/>
+          <w:szCs w:val="28"/>
+        </w:rPr>
+        <w:t xml:space="preserve"> которые пользователь перевел из общего банка времени в систему </w:t>
+      </w:r>
+      <w:proofErr w:type="spellStart"/>
+      <w:r>
+        <w:rPr>
+          <w:rFonts w:ascii="Times New Roman" w:hAnsi="Times New Roman" w:cs="Times New Roman"/>
+          <w:sz w:val="28"/>
+          <w:szCs w:val="28"/>
+          <w:lang w:val="en-US"/>
+        </w:rPr>
+        <w:t>YouTrack</w:t>
+      </w:r>
+      <w:proofErr w:type="spellEnd"/>
+      <w:r>
+        <w:rPr>
+          <w:rFonts w:ascii="Times New Roman" w:hAnsi="Times New Roman" w:cs="Times New Roman"/>
+          <w:sz w:val="28"/>
+          <w:szCs w:val="28"/>
+        </w:rPr>
+        <w:t>.</w:t>
+      </w:r>
+    </w:p>
+    <w:p>
+      <w:pPr>
+        <w:pStyle w:val="a3"/>
+        <w:numPr>
+          <w:ilvl w:val="3"/>
+          <w:numId w:val="8"/>
+        </w:numPr>
+        <w:jc w:val="both"/>
+        <w:rPr>
+          <w:rFonts w:ascii="Times New Roman" w:hAnsi="Times New Roman" w:cs="Times New Roman"/>
+          <w:sz w:val="28"/>
+          <w:szCs w:val="28"/>
+        </w:rPr>
+      </w:pPr>
+      <w:proofErr w:type="spellStart"/>
+      <w:r>
+        <w:rPr>
+          <w:rFonts w:ascii="Times New Roman" w:hAnsi="Times New Roman" w:cs="Times New Roman"/>
+          <w:sz w:val="28"/>
+          <w:szCs w:val="28"/>
+        </w:rPr>
+        <w:t>getTimeForDate</w:t>
+      </w:r>
+      <w:proofErr w:type="spellEnd"/>
+      <w:r>
+        <w:rPr>
+          <w:rFonts w:ascii="Times New Roman" w:hAnsi="Times New Roman" w:cs="Times New Roman"/>
+          <w:sz w:val="28"/>
+          <w:szCs w:val="28"/>
+        </w:rPr>
+        <w:t>()</w:t>
+      </w:r>
+      <w:r>
+        <w:rPr>
+          <w:rFonts w:ascii="Times New Roman" w:hAnsi="Times New Roman" w:cs="Times New Roman"/>
+          <w:sz w:val="28"/>
+          <w:szCs w:val="28"/>
+        </w:rPr>
+        <w:t>,</w:t>
+      </w:r>
+      <w:proofErr w:type="spellStart"/>
+      <w:r>
+        <w:rPr>
+          <w:rFonts w:ascii="Times New Roman" w:hAnsi="Times New Roman" w:cs="Times New Roman"/>
+          <w:sz w:val="28"/>
+          <w:szCs w:val="28"/>
+        </w:rPr>
+        <w:t>getTimeForDates</w:t>
+      </w:r>
+      <w:proofErr w:type="spellEnd"/>
+      <w:r>
+        <w:rPr>
+          <w:rFonts w:ascii="Times New Roman" w:hAnsi="Times New Roman" w:cs="Times New Roman"/>
+          <w:sz w:val="28"/>
+          <w:szCs w:val="28"/>
+        </w:rPr>
+        <w:t>()</w:t>
+      </w:r>
+      <w:r>
+        <w:rPr>
+          <w:rFonts w:ascii="Times New Roman" w:hAnsi="Times New Roman" w:cs="Times New Roman"/>
+          <w:sz w:val="28"/>
+          <w:szCs w:val="28"/>
+        </w:rPr>
+        <w:t xml:space="preserve"> </w:t>
+      </w:r>
+      <w:r>
+        <w:rPr>
+          <w:rFonts w:ascii="Times New Roman" w:hAnsi="Times New Roman" w:cs="Times New Roman"/>
+          <w:sz w:val="28"/>
+          <w:szCs w:val="28"/>
+        </w:rPr>
+        <w:t xml:space="preserve"> – </w:t>
+      </w:r>
+      <w:r>
+        <w:rPr>
+          <w:rFonts w:ascii="Times New Roman" w:hAnsi="Times New Roman" w:cs="Times New Roman"/>
+          <w:sz w:val="28"/>
+          <w:szCs w:val="28"/>
+        </w:rPr>
+        <w:t xml:space="preserve">на основании </w:t>
+      </w:r>
+      <w:r>
+        <w:rPr>
+          <w:rFonts w:ascii="Times New Roman" w:hAnsi="Times New Roman" w:cs="Times New Roman"/>
+          <w:sz w:val="28"/>
+          <w:szCs w:val="28"/>
+          <w:lang w:val="en-US"/>
+        </w:rPr>
+        <w:t>HTTP</w:t>
+      </w:r>
+      <w:r>
+        <w:rPr>
+          <w:rFonts w:ascii="Times New Roman" w:hAnsi="Times New Roman" w:cs="Times New Roman"/>
+          <w:sz w:val="28"/>
+          <w:szCs w:val="28"/>
+        </w:rPr>
+        <w:t xml:space="preserve"> запроса</w:t>
+      </w:r>
+      <w:r>
+        <w:rPr>
+          <w:rFonts w:ascii="Times New Roman" w:hAnsi="Times New Roman" w:cs="Times New Roman"/>
+          <w:sz w:val="28"/>
+          <w:szCs w:val="28"/>
+        </w:rPr>
+        <w:t xml:space="preserve"> отправляет данные получение из базы данных в виде </w:t>
+      </w:r>
+      <w:r>
+        <w:rPr>
+          <w:rFonts w:ascii="Times New Roman" w:hAnsi="Times New Roman" w:cs="Times New Roman"/>
+          <w:sz w:val="28"/>
+          <w:szCs w:val="28"/>
+          <w:lang w:val="en-US"/>
+        </w:rPr>
+        <w:t>JSON</w:t>
+      </w:r>
+      <w:r>
+        <w:rPr>
+          <w:rFonts w:ascii="Times New Roman" w:hAnsi="Times New Roman" w:cs="Times New Roman"/>
+          <w:sz w:val="28"/>
+          <w:szCs w:val="28"/>
+        </w:rPr>
+        <w:t>.</w:t>
+      </w:r>
+    </w:p>
+    <w:p>
+      <w:pPr>
+        <w:pStyle w:val="a3"/>
+        <w:ind w:left="2880"/>
+        <w:jc w:val="both"/>
+        <w:rPr>
+          <w:rFonts w:ascii="Times New Roman" w:hAnsi="Times New Roman" w:cs="Times New Roman"/>
+          <w:sz w:val="28"/>
+          <w:szCs w:val="28"/>
+        </w:rPr>
+      </w:pPr>
+    </w:p>
+    <w:p>
+      <w:pPr>
+        <w:pStyle w:val="a3"/>
+        <w:numPr>
+          <w:ilvl w:val="2"/>
+          <w:numId w:val="7"/>
+        </w:numPr>
+        <w:jc w:val="both"/>
+        <w:rPr>
+          <w:rFonts w:ascii="Times New Roman" w:hAnsi="Times New Roman" w:cs="Times New Roman"/>
+          <w:sz w:val="28"/>
+          <w:szCs w:val="28"/>
+        </w:rPr>
+      </w:pPr>
+      <w:proofErr w:type="spellStart"/>
+      <w:r>
+        <w:rPr>
+          <w:rFonts w:ascii="Times New Roman" w:hAnsi="Times New Roman" w:cs="Times New Roman"/>
+          <w:sz w:val="28"/>
+          <w:szCs w:val="28"/>
+        </w:rPr>
+        <w:t>IsueController</w:t>
+      </w:r>
+      <w:proofErr w:type="spellEnd"/>
+      <w:r>
+        <w:rPr>
+          <w:rFonts w:ascii="Times New Roman" w:hAnsi="Times New Roman" w:cs="Times New Roman"/>
+          <w:sz w:val="28"/>
+          <w:szCs w:val="28"/>
+        </w:rPr>
+        <w:t>.</w:t>
+      </w:r>
+      <w:proofErr w:type="spellStart"/>
+      <w:r>
+        <w:rPr>
+          <w:rFonts w:ascii="Times New Roman" w:hAnsi="Times New Roman" w:cs="Times New Roman"/>
+          <w:sz w:val="28"/>
+          <w:szCs w:val="28"/>
+          <w:lang w:val="en-US"/>
+        </w:rPr>
+        <w:t>php</w:t>
+      </w:r>
+      <w:proofErr w:type="spellEnd"/>
+      <w:r>
+        <w:rPr>
+          <w:rFonts w:ascii="Times New Roman" w:hAnsi="Times New Roman" w:cs="Times New Roman"/>
+          <w:sz w:val="28"/>
+          <w:szCs w:val="28"/>
+        </w:rPr>
+        <w:t xml:space="preserve"> </w:t>
+      </w:r>
+      <w:r>
+        <w:rPr>
+          <w:rFonts w:ascii="Times New Roman" w:hAnsi="Times New Roman" w:cs="Times New Roman"/>
+          <w:sz w:val="28"/>
+          <w:szCs w:val="28"/>
+        </w:rPr>
+        <w:t>– класс контроллер отвечает</w:t>
+      </w:r>
+      <w:r>
+        <w:rPr>
+          <w:rFonts w:ascii="Times New Roman" w:hAnsi="Times New Roman" w:cs="Times New Roman"/>
+          <w:sz w:val="28"/>
+          <w:szCs w:val="28"/>
+        </w:rPr>
+        <w:t xml:space="preserve"> </w:t>
+      </w:r>
+      <w:r>
+        <w:rPr>
+          <w:rFonts w:ascii="Times New Roman" w:hAnsi="Times New Roman" w:cs="Times New Roman"/>
+          <w:sz w:val="28"/>
+          <w:szCs w:val="28"/>
+        </w:rPr>
+        <w:t xml:space="preserve">за отображение страницы задачи, аналогичен классу </w:t>
+      </w:r>
+      <w:proofErr w:type="spellStart"/>
+      <w:r>
+        <w:rPr>
+          <w:rFonts w:ascii="Times New Roman" w:hAnsi="Times New Roman" w:cs="Times New Roman"/>
+          <w:sz w:val="28"/>
+          <w:szCs w:val="28"/>
+        </w:rPr>
+        <w:t>HomeController</w:t>
+      </w:r>
+      <w:proofErr w:type="spellEnd"/>
+      <w:r>
+        <w:rPr>
+          <w:rFonts w:ascii="Times New Roman" w:hAnsi="Times New Roman" w:cs="Times New Roman"/>
+          <w:sz w:val="28"/>
+          <w:szCs w:val="28"/>
+        </w:rPr>
+        <w:t>.</w:t>
+      </w:r>
+      <w:proofErr w:type="spellStart"/>
+      <w:r>
+        <w:rPr>
+          <w:rFonts w:ascii="Times New Roman" w:hAnsi="Times New Roman" w:cs="Times New Roman"/>
+          <w:sz w:val="28"/>
+          <w:szCs w:val="28"/>
+          <w:lang w:val="en-US"/>
+        </w:rPr>
+        <w:t>php</w:t>
+      </w:r>
+      <w:proofErr w:type="spellEnd"/>
+      <w:r>
+        <w:rPr>
+          <w:rFonts w:ascii="Times New Roman" w:hAnsi="Times New Roman" w:cs="Times New Roman"/>
+          <w:sz w:val="28"/>
+          <w:szCs w:val="28"/>
+        </w:rPr>
+        <w:t>.</w:t>
+      </w:r>
+    </w:p>
+    <w:p>
+      <w:pPr>
+        <w:pStyle w:val="a3"/>
+        <w:numPr>
+          <w:ilvl w:val="2"/>
+          <w:numId w:val="7"/>
+        </w:numPr>
+        <w:jc w:val="both"/>
+        <w:rPr>
+          <w:rFonts w:ascii="Times New Roman" w:hAnsi="Times New Roman" w:cs="Times New Roman"/>
+          <w:sz w:val="28"/>
+          <w:szCs w:val="28"/>
+        </w:rPr>
+      </w:pPr>
+      <w:proofErr w:type="spellStart"/>
+      <w:r>
+        <w:rPr>
+          <w:rFonts w:ascii="Times New Roman" w:hAnsi="Times New Roman" w:cs="Times New Roman"/>
+          <w:sz w:val="28"/>
+          <w:szCs w:val="28"/>
+        </w:rPr>
+        <w:t>TrackerController</w:t>
+      </w:r>
+      <w:proofErr w:type="spellEnd"/>
+      <w:r>
+        <w:rPr>
+          <w:rFonts w:ascii="Times New Roman" w:hAnsi="Times New Roman" w:cs="Times New Roman"/>
+          <w:sz w:val="28"/>
+          <w:szCs w:val="28"/>
+        </w:rPr>
+        <w:t>.</w:t>
+      </w:r>
+      <w:proofErr w:type="spellStart"/>
+      <w:r>
+        <w:rPr>
+          <w:rFonts w:ascii="Times New Roman" w:hAnsi="Times New Roman" w:cs="Times New Roman"/>
+          <w:sz w:val="28"/>
+          <w:szCs w:val="28"/>
+          <w:lang w:val="en-US"/>
+        </w:rPr>
+        <w:t>php</w:t>
+      </w:r>
+      <w:proofErr w:type="spellEnd"/>
+      <w:r>
+        <w:rPr>
+          <w:rFonts w:ascii="Times New Roman" w:hAnsi="Times New Roman" w:cs="Times New Roman"/>
+          <w:sz w:val="28"/>
+          <w:szCs w:val="28"/>
+        </w:rPr>
+        <w:t xml:space="preserve"> </w:t>
+      </w:r>
+      <w:r>
+        <w:rPr>
+          <w:rFonts w:ascii="Times New Roman" w:hAnsi="Times New Roman" w:cs="Times New Roman"/>
+          <w:sz w:val="28"/>
+          <w:szCs w:val="28"/>
+        </w:rPr>
+        <w:t>– класс контроллер отвечает</w:t>
+      </w:r>
+      <w:r>
+        <w:rPr>
+          <w:rFonts w:ascii="Times New Roman" w:hAnsi="Times New Roman" w:cs="Times New Roman"/>
+          <w:sz w:val="28"/>
+          <w:szCs w:val="28"/>
+        </w:rPr>
+        <w:t xml:space="preserve"> </w:t>
+      </w:r>
+      <w:r>
+        <w:rPr>
+          <w:rFonts w:ascii="Times New Roman" w:hAnsi="Times New Roman" w:cs="Times New Roman"/>
+          <w:sz w:val="28"/>
+          <w:szCs w:val="28"/>
+        </w:rPr>
+        <w:t>за отображение страницы</w:t>
+      </w:r>
+      <w:r>
+        <w:rPr>
+          <w:rFonts w:ascii="Times New Roman" w:hAnsi="Times New Roman" w:cs="Times New Roman"/>
+          <w:sz w:val="28"/>
+          <w:szCs w:val="28"/>
+        </w:rPr>
+        <w:t xml:space="preserve"> </w:t>
+      </w:r>
+      <w:proofErr w:type="spellStart"/>
+      <w:r>
+        <w:rPr>
+          <w:rFonts w:ascii="Times New Roman" w:hAnsi="Times New Roman" w:cs="Times New Roman"/>
+          <w:sz w:val="28"/>
+          <w:szCs w:val="28"/>
+        </w:rPr>
+        <w:t>трекера</w:t>
+      </w:r>
+      <w:proofErr w:type="spellEnd"/>
+      <w:r>
+        <w:rPr>
+          <w:rFonts w:ascii="Times New Roman" w:hAnsi="Times New Roman" w:cs="Times New Roman"/>
+          <w:sz w:val="28"/>
+          <w:szCs w:val="28"/>
+        </w:rPr>
+        <w:t xml:space="preserve">, аналогичен классу </w:t>
+      </w:r>
+      <w:proofErr w:type="spellStart"/>
+      <w:r>
+        <w:rPr>
+          <w:rFonts w:ascii="Times New Roman" w:hAnsi="Times New Roman" w:cs="Times New Roman"/>
+          <w:sz w:val="28"/>
+          <w:szCs w:val="28"/>
+        </w:rPr>
+        <w:t>HomeController</w:t>
+      </w:r>
+      <w:proofErr w:type="spellEnd"/>
+      <w:r>
+        <w:rPr>
+          <w:rFonts w:ascii="Times New Roman" w:hAnsi="Times New Roman" w:cs="Times New Roman"/>
+          <w:sz w:val="28"/>
+          <w:szCs w:val="28"/>
+        </w:rPr>
+        <w:t>.</w:t>
+      </w:r>
+      <w:proofErr w:type="spellStart"/>
+      <w:r>
+        <w:rPr>
+          <w:rFonts w:ascii="Times New Roman" w:hAnsi="Times New Roman" w:cs="Times New Roman"/>
+          <w:sz w:val="28"/>
+          <w:szCs w:val="28"/>
+          <w:lang w:val="en-US"/>
+        </w:rPr>
+        <w:t>php</w:t>
+      </w:r>
+      <w:proofErr w:type="spellEnd"/>
+      <w:r>
+        <w:rPr>
+          <w:rFonts w:ascii="Times New Roman" w:hAnsi="Times New Roman" w:cs="Times New Roman"/>
+          <w:sz w:val="28"/>
+          <w:szCs w:val="28"/>
+        </w:rPr>
+        <w:t>.</w:t>
+      </w:r>
+    </w:p>
+    <w:p>
+      <w:pPr>
+        <w:pStyle w:val="a3"/>
+        <w:ind w:left="2160"/>
+        <w:jc w:val="both"/>
+        <w:rPr>
+          <w:rFonts w:ascii="Times New Roman" w:hAnsi="Times New Roman" w:cs="Times New Roman"/>
+          <w:sz w:val="28"/>
+          <w:szCs w:val="28"/>
+        </w:rPr>
+      </w:pPr>
+    </w:p>
+    <w:p>
+      <w:pPr>
+        <w:ind w:firstLine="1134"/>
+        <w:rPr>
+          <w:rFonts w:ascii="Times New Roman" w:hAnsi="Times New Roman" w:cs="Times New Roman"/>
+          <w:sz w:val="28"/>
+          <w:szCs w:val="28"/>
+        </w:rPr>
+      </w:pPr>
+      <w:r>
+        <w:rPr>
+          <w:rFonts w:ascii="Times New Roman" w:hAnsi="Times New Roman" w:cs="Times New Roman"/>
+          <w:sz w:val="28"/>
+          <w:szCs w:val="28"/>
+        </w:rPr>
+        <w:t xml:space="preserve">Так же на рисунке 2.4 мы видим классы модели, они отвечают за работу с базой данных, и унаследованы от интерфейса </w:t>
+      </w:r>
+      <w:r>
+        <w:rPr>
+          <w:rFonts w:ascii="Times New Roman" w:hAnsi="Times New Roman" w:cs="Times New Roman"/>
+          <w:sz w:val="28"/>
+          <w:szCs w:val="28"/>
+          <w:lang w:val="en-US"/>
+        </w:rPr>
+        <w:t>Model</w:t>
+      </w:r>
+      <w:r>
+        <w:rPr>
+          <w:rFonts w:ascii="Times New Roman" w:hAnsi="Times New Roman" w:cs="Times New Roman"/>
+          <w:sz w:val="28"/>
+          <w:szCs w:val="28"/>
+        </w:rPr>
+        <w:t>.</w:t>
+      </w:r>
+      <w:proofErr w:type="spellStart"/>
+      <w:r>
+        <w:rPr>
+          <w:rFonts w:ascii="Times New Roman" w:hAnsi="Times New Roman" w:cs="Times New Roman"/>
+          <w:sz w:val="28"/>
+          <w:szCs w:val="28"/>
+          <w:lang w:val="en-US"/>
+        </w:rPr>
+        <w:t>php</w:t>
+      </w:r>
+      <w:proofErr w:type="spellEnd"/>
+      <w:r>
+        <w:rPr>
+          <w:rFonts w:ascii="Times New Roman" w:hAnsi="Times New Roman" w:cs="Times New Roman"/>
+          <w:sz w:val="28"/>
+          <w:szCs w:val="28"/>
+        </w:rPr>
+        <w:t xml:space="preserve">, </w:t>
+      </w:r>
+      <w:r>
+        <w:rPr>
+          <w:rFonts w:ascii="Times New Roman" w:hAnsi="Times New Roman" w:cs="Times New Roman"/>
+          <w:sz w:val="28"/>
+          <w:szCs w:val="28"/>
+        </w:rPr>
+        <w:t xml:space="preserve">для примера приведу код </w:t>
+      </w:r>
+      <w:bookmarkStart w:id="13" w:name="_GoBack"/>
+      <w:bookmarkEnd w:id="13"/>
     </w:p>
     <w:p>
       <w:pPr>
@@ -7201,7 +8231,6 @@
           <w:szCs w:val="28"/>
           <w:shd w:val="clear" w:color="auto" w:fill="FFFFFF"/>
         </w:rPr>
-        <w:lastRenderedPageBreak/>
         <w:t>2.</w:t>
       </w:r>
       <w:r>
@@ -7381,8 +8410,9 @@
           <w:szCs w:val="28"/>
           <w:shd w:val="clear" w:color="auto" w:fill="FFFFFF"/>
         </w:rPr>
+        <w:lastRenderedPageBreak/>
         <w:pict>
-          <v:shape id="_x0000_i1027" type="#_x0000_t75" style="width:371.5pt;height:455.75pt">
+          <v:shape id="_x0000_i1027" type="#_x0000_t75" style="width:371.5pt;height:455.05pt">
             <v:imagedata r:id="rId59" o:title="-Blank UML - Page 1"/>
           </v:shape>
         </w:pict>
@@ -7415,7 +8445,6 @@
           <w:rFonts w:ascii="Times New Roman" w:hAnsi="Times New Roman" w:cs="Times New Roman"/>
           <w:sz w:val="28"/>
           <w:szCs w:val="28"/>
-          <w:lang w:val="en-US"/>
         </w:rPr>
         <w:t>5</w:t>
       </w:r>
@@ -7498,6 +8527,155 @@
 <file path=word/numbering.xml><?xml version="1.0" encoding="utf-8"?>
 <w:numbering xmlns:wpc="http://schemas.microsoft.com/office/word/2010/wordprocessingCanvas" xmlns:mc="http://schemas.openxmlformats.org/markup-compatibility/2006" xmlns:o="urn:schemas-microsoft-com:office:office" xmlns:r="http://schemas.openxmlformats.org/officeDocument/2006/relationships" xmlns:m="http://schemas.openxmlformats.org/officeDocument/2006/math" xmlns:v="urn:schemas-microsoft-com:vml" xmlns:wp14="http://schemas.microsoft.com/office/word/2010/wordprocessingDrawing" xmlns:wp="http://schemas.openxmlformats.org/drawingml/2006/wordprocessingDrawing" xmlns:w10="urn:schemas-microsoft-com:office:word" xmlns:w="http://schemas.openxmlformats.org/wordprocessingml/2006/main" xmlns:w14="http://schemas.microsoft.com/office/word/2010/wordml" xmlns:wpg="http://schemas.microsoft.com/office/word/2010/wordprocessingGroup" xmlns:wpi="http://schemas.microsoft.com/office/word/2010/wordprocessingInk" xmlns:wne="http://schemas.microsoft.com/office/word/2006/wordml" xmlns:wps="http://schemas.microsoft.com/office/word/2010/wordprocessingShape" mc:Ignorable="w14 wp14">
   <w:abstractNum w:abstractNumId="0">
+    <w:nsid w:val="02A36501"/>
+    <w:multiLevelType w:val="multilevel"/>
+    <w:tmpl w:val="026C2616"/>
+    <w:lvl w:ilvl="0">
+      <w:start w:val="1"/>
+      <w:numFmt w:val="bullet"/>
+      <w:lvlText w:val=""/>
+      <w:lvlJc w:val="left"/>
+      <w:pPr>
+        <w:tabs>
+          <w:tab w:val="num" w:pos="720"/>
+        </w:tabs>
+        <w:ind w:left="720" w:hanging="360"/>
+      </w:pPr>
+      <w:rPr>
+        <w:rFonts w:ascii="Symbol" w:hAnsi="Symbol" w:hint="default"/>
+        <w:sz w:val="20"/>
+      </w:rPr>
+    </w:lvl>
+    <w:lvl w:ilvl="1">
+      <w:start w:val="1"/>
+      <w:numFmt w:val="bullet"/>
+      <w:lvlText w:val=""/>
+      <w:lvlJc w:val="left"/>
+      <w:pPr>
+        <w:tabs>
+          <w:tab w:val="num" w:pos="1440"/>
+        </w:tabs>
+        <w:ind w:left="1440" w:hanging="360"/>
+      </w:pPr>
+      <w:rPr>
+        <w:rFonts w:ascii="Symbol" w:hAnsi="Symbol" w:hint="default"/>
+        <w:sz w:val="20"/>
+      </w:rPr>
+    </w:lvl>
+    <w:lvl w:ilvl="2">
+      <w:start w:val="1"/>
+      <w:numFmt w:val="bullet"/>
+      <w:lvlText w:val=""/>
+      <w:lvlJc w:val="left"/>
+      <w:pPr>
+        <w:tabs>
+          <w:tab w:val="num" w:pos="2160"/>
+        </w:tabs>
+        <w:ind w:left="2160" w:hanging="360"/>
+      </w:pPr>
+      <w:rPr>
+        <w:rFonts w:ascii="Symbol" w:hAnsi="Symbol" w:hint="default"/>
+        <w:sz w:val="20"/>
+      </w:rPr>
+    </w:lvl>
+    <w:lvl w:ilvl="3">
+      <w:start w:val="1"/>
+      <w:numFmt w:val="bullet"/>
+      <w:lvlText w:val=""/>
+      <w:lvlJc w:val="left"/>
+      <w:pPr>
+        <w:tabs>
+          <w:tab w:val="num" w:pos="2880"/>
+        </w:tabs>
+        <w:ind w:left="2880" w:hanging="360"/>
+      </w:pPr>
+      <w:rPr>
+        <w:rFonts w:ascii="Symbol" w:hAnsi="Symbol" w:hint="default"/>
+        <w:sz w:val="20"/>
+      </w:rPr>
+    </w:lvl>
+    <w:lvl w:ilvl="4" w:tentative="1">
+      <w:start w:val="1"/>
+      <w:numFmt w:val="bullet"/>
+      <w:lvlText w:val=""/>
+      <w:lvlJc w:val="left"/>
+      <w:pPr>
+        <w:tabs>
+          <w:tab w:val="num" w:pos="3600"/>
+        </w:tabs>
+        <w:ind w:left="3600" w:hanging="360"/>
+      </w:pPr>
+      <w:rPr>
+        <w:rFonts w:ascii="Symbol" w:hAnsi="Symbol" w:hint="default"/>
+        <w:sz w:val="20"/>
+      </w:rPr>
+    </w:lvl>
+    <w:lvl w:ilvl="5" w:tentative="1">
+      <w:start w:val="1"/>
+      <w:numFmt w:val="bullet"/>
+      <w:lvlText w:val=""/>
+      <w:lvlJc w:val="left"/>
+      <w:pPr>
+        <w:tabs>
+          <w:tab w:val="num" w:pos="4320"/>
+        </w:tabs>
+        <w:ind w:left="4320" w:hanging="360"/>
+      </w:pPr>
+      <w:rPr>
+        <w:rFonts w:ascii="Symbol" w:hAnsi="Symbol" w:hint="default"/>
+        <w:sz w:val="20"/>
+      </w:rPr>
+    </w:lvl>
+    <w:lvl w:ilvl="6" w:tentative="1">
+      <w:start w:val="1"/>
+      <w:numFmt w:val="bullet"/>
+      <w:lvlText w:val=""/>
+      <w:lvlJc w:val="left"/>
+      <w:pPr>
+        <w:tabs>
+          <w:tab w:val="num" w:pos="5040"/>
+        </w:tabs>
+        <w:ind w:left="5040" w:hanging="360"/>
+      </w:pPr>
+      <w:rPr>
+        <w:rFonts w:ascii="Symbol" w:hAnsi="Symbol" w:hint="default"/>
+        <w:sz w:val="20"/>
+      </w:rPr>
+    </w:lvl>
+    <w:lvl w:ilvl="7" w:tentative="1">
+      <w:start w:val="1"/>
+      <w:numFmt w:val="bullet"/>
+      <w:lvlText w:val=""/>
+      <w:lvlJc w:val="left"/>
+      <w:pPr>
+        <w:tabs>
+          <w:tab w:val="num" w:pos="5760"/>
+        </w:tabs>
+        <w:ind w:left="5760" w:hanging="360"/>
+      </w:pPr>
+      <w:rPr>
+        <w:rFonts w:ascii="Symbol" w:hAnsi="Symbol" w:hint="default"/>
+        <w:sz w:val="20"/>
+      </w:rPr>
+    </w:lvl>
+    <w:lvl w:ilvl="8" w:tentative="1">
+      <w:start w:val="1"/>
+      <w:numFmt w:val="bullet"/>
+      <w:lvlText w:val=""/>
+      <w:lvlJc w:val="left"/>
+      <w:pPr>
+        <w:tabs>
+          <w:tab w:val="num" w:pos="6480"/>
+        </w:tabs>
+        <w:ind w:left="6480" w:hanging="360"/>
+      </w:pPr>
+      <w:rPr>
+        <w:rFonts w:ascii="Symbol" w:hAnsi="Symbol" w:hint="default"/>
+        <w:sz w:val="20"/>
+      </w:rPr>
+    </w:lvl>
+  </w:abstractNum>
+  <w:abstractNum w:abstractNumId="1">
     <w:nsid w:val="1D10174E"/>
     <w:multiLevelType w:val="hybridMultilevel"/>
     <w:tmpl w:val="9B187BD2"/>
@@ -7610,7 +8788,7 @@
       </w:rPr>
     </w:lvl>
   </w:abstractNum>
-  <w:abstractNum w:abstractNumId="1">
+  <w:abstractNum w:abstractNumId="2">
     <w:nsid w:val="329D674E"/>
     <w:multiLevelType w:val="hybridMultilevel"/>
     <w:tmpl w:val="CA326E8E"/>
@@ -7723,7 +8901,156 @@
       </w:rPr>
     </w:lvl>
   </w:abstractNum>
-  <w:abstractNum w:abstractNumId="2">
+  <w:abstractNum w:abstractNumId="3">
+    <w:nsid w:val="355C47FF"/>
+    <w:multiLevelType w:val="multilevel"/>
+    <w:tmpl w:val="468E36BE"/>
+    <w:lvl w:ilvl="0">
+      <w:start w:val="1"/>
+      <w:numFmt w:val="bullet"/>
+      <w:lvlText w:val=""/>
+      <w:lvlJc w:val="left"/>
+      <w:pPr>
+        <w:tabs>
+          <w:tab w:val="num" w:pos="720"/>
+        </w:tabs>
+        <w:ind w:left="720" w:hanging="360"/>
+      </w:pPr>
+      <w:rPr>
+        <w:rFonts w:ascii="Symbol" w:hAnsi="Symbol" w:hint="default"/>
+        <w:sz w:val="20"/>
+      </w:rPr>
+    </w:lvl>
+    <w:lvl w:ilvl="1" w:tentative="1">
+      <w:start w:val="1"/>
+      <w:numFmt w:val="bullet"/>
+      <w:lvlText w:val=""/>
+      <w:lvlJc w:val="left"/>
+      <w:pPr>
+        <w:tabs>
+          <w:tab w:val="num" w:pos="1440"/>
+        </w:tabs>
+        <w:ind w:left="1440" w:hanging="360"/>
+      </w:pPr>
+      <w:rPr>
+        <w:rFonts w:ascii="Symbol" w:hAnsi="Symbol" w:hint="default"/>
+        <w:sz w:val="20"/>
+      </w:rPr>
+    </w:lvl>
+    <w:lvl w:ilvl="2">
+      <w:start w:val="1"/>
+      <w:numFmt w:val="bullet"/>
+      <w:lvlText w:val=""/>
+      <w:lvlJc w:val="left"/>
+      <w:pPr>
+        <w:tabs>
+          <w:tab w:val="num" w:pos="2160"/>
+        </w:tabs>
+        <w:ind w:left="2160" w:hanging="360"/>
+      </w:pPr>
+      <w:rPr>
+        <w:rFonts w:ascii="Symbol" w:hAnsi="Symbol" w:hint="default"/>
+        <w:sz w:val="20"/>
+      </w:rPr>
+    </w:lvl>
+    <w:lvl w:ilvl="3">
+      <w:start w:val="1"/>
+      <w:numFmt w:val="bullet"/>
+      <w:lvlText w:val=""/>
+      <w:lvlJc w:val="left"/>
+      <w:pPr>
+        <w:tabs>
+          <w:tab w:val="num" w:pos="2880"/>
+        </w:tabs>
+        <w:ind w:left="2880" w:hanging="360"/>
+      </w:pPr>
+      <w:rPr>
+        <w:rFonts w:ascii="Symbol" w:hAnsi="Symbol" w:hint="default"/>
+        <w:sz w:val="20"/>
+      </w:rPr>
+    </w:lvl>
+    <w:lvl w:ilvl="4" w:tentative="1">
+      <w:start w:val="1"/>
+      <w:numFmt w:val="bullet"/>
+      <w:lvlText w:val=""/>
+      <w:lvlJc w:val="left"/>
+      <w:pPr>
+        <w:tabs>
+          <w:tab w:val="num" w:pos="3600"/>
+        </w:tabs>
+        <w:ind w:left="3600" w:hanging="360"/>
+      </w:pPr>
+      <w:rPr>
+        <w:rFonts w:ascii="Symbol" w:hAnsi="Symbol" w:hint="default"/>
+        <w:sz w:val="20"/>
+      </w:rPr>
+    </w:lvl>
+    <w:lvl w:ilvl="5" w:tentative="1">
+      <w:start w:val="1"/>
+      <w:numFmt w:val="bullet"/>
+      <w:lvlText w:val=""/>
+      <w:lvlJc w:val="left"/>
+      <w:pPr>
+        <w:tabs>
+          <w:tab w:val="num" w:pos="4320"/>
+        </w:tabs>
+        <w:ind w:left="4320" w:hanging="360"/>
+      </w:pPr>
+      <w:rPr>
+        <w:rFonts w:ascii="Symbol" w:hAnsi="Symbol" w:hint="default"/>
+        <w:sz w:val="20"/>
+      </w:rPr>
+    </w:lvl>
+    <w:lvl w:ilvl="6" w:tentative="1">
+      <w:start w:val="1"/>
+      <w:numFmt w:val="bullet"/>
+      <w:lvlText w:val=""/>
+      <w:lvlJc w:val="left"/>
+      <w:pPr>
+        <w:tabs>
+          <w:tab w:val="num" w:pos="5040"/>
+        </w:tabs>
+        <w:ind w:left="5040" w:hanging="360"/>
+      </w:pPr>
+      <w:rPr>
+        <w:rFonts w:ascii="Symbol" w:hAnsi="Symbol" w:hint="default"/>
+        <w:sz w:val="20"/>
+      </w:rPr>
+    </w:lvl>
+    <w:lvl w:ilvl="7" w:tentative="1">
+      <w:start w:val="1"/>
+      <w:numFmt w:val="bullet"/>
+      <w:lvlText w:val=""/>
+      <w:lvlJc w:val="left"/>
+      <w:pPr>
+        <w:tabs>
+          <w:tab w:val="num" w:pos="5760"/>
+        </w:tabs>
+        <w:ind w:left="5760" w:hanging="360"/>
+      </w:pPr>
+      <w:rPr>
+        <w:rFonts w:ascii="Symbol" w:hAnsi="Symbol" w:hint="default"/>
+        <w:sz w:val="20"/>
+      </w:rPr>
+    </w:lvl>
+    <w:lvl w:ilvl="8" w:tentative="1">
+      <w:start w:val="1"/>
+      <w:numFmt w:val="bullet"/>
+      <w:lvlText w:val=""/>
+      <w:lvlJc w:val="left"/>
+      <w:pPr>
+        <w:tabs>
+          <w:tab w:val="num" w:pos="6480"/>
+        </w:tabs>
+        <w:ind w:left="6480" w:hanging="360"/>
+      </w:pPr>
+      <w:rPr>
+        <w:rFonts w:ascii="Symbol" w:hAnsi="Symbol" w:hint="default"/>
+        <w:sz w:val="20"/>
+      </w:rPr>
+    </w:lvl>
+  </w:abstractNum>
+  <w:abstractNum w:abstractNumId="4">
     <w:nsid w:val="36F506CB"/>
     <w:multiLevelType w:val="multilevel"/>
     <w:tmpl w:val="C1BE4256"/>
@@ -7844,7 +9171,7 @@
       </w:rPr>
     </w:lvl>
   </w:abstractNum>
-  <w:abstractNum w:abstractNumId="3">
+  <w:abstractNum w:abstractNumId="5">
     <w:nsid w:val="58921CE5"/>
     <w:multiLevelType w:val="multilevel"/>
     <w:tmpl w:val="12F83248"/>
@@ -7993,7 +9320,7 @@
       </w:rPr>
     </w:lvl>
   </w:abstractNum>
-  <w:abstractNum w:abstractNumId="4">
+  <w:abstractNum w:abstractNumId="6">
     <w:nsid w:val="719C4A3B"/>
     <w:multiLevelType w:val="hybridMultilevel"/>
     <w:tmpl w:val="65C48034"/>
@@ -8082,7 +9409,7 @@
       </w:pPr>
     </w:lvl>
   </w:abstractNum>
-  <w:abstractNum w:abstractNumId="5">
+  <w:abstractNum w:abstractNumId="7">
     <w:nsid w:val="78162AE3"/>
     <w:multiLevelType w:val="hybridMultilevel"/>
     <w:tmpl w:val="FA2E76FA"/>
@@ -8196,22 +9523,28 @@
     </w:lvl>
   </w:abstractNum>
   <w:num w:numId="1">
+    <w:abstractNumId w:val="4"/>
+  </w:num>
+  <w:num w:numId="2">
+    <w:abstractNumId w:val="6"/>
+  </w:num>
+  <w:num w:numId="3">
+    <w:abstractNumId w:val="5"/>
+  </w:num>
+  <w:num w:numId="4">
+    <w:abstractNumId w:val="1"/>
+  </w:num>
+  <w:num w:numId="5">
+    <w:abstractNumId w:val="7"/>
+  </w:num>
+  <w:num w:numId="6">
     <w:abstractNumId w:val="2"/>
   </w:num>
-  <w:num w:numId="2">
-    <w:abstractNumId w:val="4"/>
-  </w:num>
-  <w:num w:numId="3">
-    <w:abstractNumId w:val="3"/>
-  </w:num>
-  <w:num w:numId="4">
+  <w:num w:numId="7">
     <w:abstractNumId w:val="0"/>
   </w:num>
-  <w:num w:numId="5">
-    <w:abstractNumId w:val="5"/>
-  </w:num>
-  <w:num w:numId="6">
-    <w:abstractNumId w:val="1"/>
+  <w:num w:numId="8">
+    <w:abstractNumId w:val="3"/>
   </w:num>
 </w:numbering>
 </file>
@@ -9332,7 +10665,7 @@
 </file>
 
 <file path=customXml/itemProps1.xml><?xml version="1.0" encoding="utf-8"?>
-<ds:datastoreItem xmlns:ds="http://schemas.openxmlformats.org/officeDocument/2006/customXml" ds:itemID="{1AFCDF1D-D6CF-49D2-81C2-25B0FF142D26}">
+<ds:datastoreItem xmlns:ds="http://schemas.openxmlformats.org/officeDocument/2006/customXml" ds:itemID="{4CFF883E-5D8F-4146-B67B-62E36E13AFC6}">
   <ds:schemaRefs>
     <ds:schemaRef ds:uri="http://schemas.openxmlformats.org/officeDocument/2006/bibliography"/>
   </ds:schemaRefs>

</xml_diff>